<commit_message>
Added RiceApps information to website
</commit_message>
<xml_diff>
--- a/images/Bubbles Template.docx
+++ b/images/Bubbles Template.docx
@@ -601,6 +601,9 @@
     </w:p>
     <w:p>
       <w:r>
+        <w:rPr>
+          <w:noProof/>
+        </w:rPr>
         <w:lastRenderedPageBreak/>
         <mc:AlternateContent>
           <mc:Choice Requires="wps">
@@ -670,6 +673,9 @@
         </mc:AlternateContent>
       </w:r>
       <w:r>
+        <w:rPr>
+          <w:noProof/>
+        </w:rPr>
         <mc:AlternateContent>
           <mc:Choice Requires="wps">
             <w:drawing>
@@ -751,6 +757,9 @@
         </mc:AlternateContent>
       </w:r>
       <w:r>
+        <w:rPr>
+          <w:noProof/>
+        </w:rPr>
         <mc:AlternateContent>
           <mc:Choice Requires="wps">
             <w:drawing>
@@ -832,6 +841,9 @@
         </mc:AlternateContent>
       </w:r>
       <w:r>
+        <w:rPr>
+          <w:noProof/>
+        </w:rPr>
         <mc:AlternateContent>
           <mc:Choice Requires="wps">
             <w:drawing>
@@ -1117,6 +1129,9 @@
         </w:drawing>
       </w:r>
       <w:r>
+        <w:rPr>
+          <w:noProof/>
+        </w:rPr>
         <w:drawing>
           <wp:anchor distT="0" distB="0" distL="114300" distR="114300" simplePos="0" relativeHeight="251679744" behindDoc="1" locked="0" layoutInCell="1" allowOverlap="1" wp14:anchorId="2934533F" wp14:editId="17CF65B9">
             <wp:simplePos x="0" y="0"/>
@@ -1447,9 +1462,829 @@
     <w:p/>
     <w:p>
       <w:r>
+        <mc:AlternateContent>
+          <mc:Choice Requires="wps">
+            <w:drawing>
+              <wp:anchor distT="0" distB="0" distL="114300" distR="114300" simplePos="0" relativeHeight="251684864" behindDoc="0" locked="0" layoutInCell="1" allowOverlap="1" wp14:anchorId="2F1184C3" wp14:editId="4E1EECD5">
+                <wp:simplePos x="0" y="0"/>
+                <wp:positionH relativeFrom="column">
+                  <wp:posOffset>0</wp:posOffset>
+                </wp:positionH>
+                <wp:positionV relativeFrom="paragraph">
+                  <wp:posOffset>-635</wp:posOffset>
+                </wp:positionV>
+                <wp:extent cx="4861560" cy="4198620"/>
+                <wp:effectExtent l="0" t="0" r="15240" b="11430"/>
+                <wp:wrapNone/>
+                <wp:docPr id="27" name="Rectangle 27"/>
+                <wp:cNvGraphicFramePr/>
+                <a:graphic xmlns:a="http://schemas.openxmlformats.org/drawingml/2006/main">
+                  <a:graphicData uri="http://schemas.microsoft.com/office/word/2010/wordprocessingShape">
+                    <wps:wsp>
+                      <wps:cNvSpPr/>
+                      <wps:spPr>
+                        <a:xfrm>
+                          <a:off x="0" y="0"/>
+                          <a:ext cx="4861560" cy="4198620"/>
+                        </a:xfrm>
+                        <a:prstGeom prst="rect">
+                          <a:avLst/>
+                        </a:prstGeom>
+                        <a:solidFill>
+                          <a:srgbClr val="FFC000"/>
+                        </a:solidFill>
+                      </wps:spPr>
+                      <wps:style>
+                        <a:lnRef idx="2">
+                          <a:schemeClr val="accent1">
+                            <a:shade val="50000"/>
+                          </a:schemeClr>
+                        </a:lnRef>
+                        <a:fillRef idx="1">
+                          <a:schemeClr val="accent1"/>
+                        </a:fillRef>
+                        <a:effectRef idx="0">
+                          <a:schemeClr val="accent1"/>
+                        </a:effectRef>
+                        <a:fontRef idx="minor">
+                          <a:schemeClr val="lt1"/>
+                        </a:fontRef>
+                      </wps:style>
+                      <wps:bodyPr rot="0" spcFirstLastPara="0" vertOverflow="overflow" horzOverflow="overflow" vert="horz" wrap="square" lIns="91440" tIns="45720" rIns="91440" bIns="45720" numCol="1" spcCol="0" rtlCol="0" fromWordArt="0" anchor="ctr" anchorCtr="0" forceAA="0" compatLnSpc="1">
+                        <a:prstTxWarp prst="textNoShape">
+                          <a:avLst/>
+                        </a:prstTxWarp>
+                        <a:noAutofit/>
+                      </wps:bodyPr>
+                    </wps:wsp>
+                  </a:graphicData>
+                </a:graphic>
+              </wp:anchor>
+            </w:drawing>
+          </mc:Choice>
+          <mc:Fallback>
+            <w:pict>
+              <v:rect w14:anchorId="14B93DB0" id="Rectangle 27" o:spid="_x0000_s1026" style="position:absolute;margin-left:0;margin-top:-.05pt;width:382.8pt;height:330.6pt;z-index:251684864;visibility:visible;mso-wrap-style:square;mso-wrap-distance-left:9pt;mso-wrap-distance-top:0;mso-wrap-distance-right:9pt;mso-wrap-distance-bottom:0;mso-position-horizontal:absolute;mso-position-horizontal-relative:text;mso-position-vertical:absolute;mso-position-vertical-relative:text;v-text-anchor:middle" o:gfxdata="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" fillcolor="#ffc000" strokecolor="#1f3763 [1604]" strokeweight="1pt"/>
+            </w:pict>
+          </mc:Fallback>
+        </mc:AlternateContent>
+      </w:r>
+      <w:r>
+        <mc:AlternateContent>
+          <mc:Choice Requires="wps">
+            <w:drawing>
+              <wp:anchor distT="0" distB="0" distL="114300" distR="114300" simplePos="0" relativeHeight="251685888" behindDoc="0" locked="0" layoutInCell="1" allowOverlap="1" wp14:anchorId="13707682" wp14:editId="5C7F0582">
+                <wp:simplePos x="0" y="0"/>
+                <wp:positionH relativeFrom="column">
+                  <wp:posOffset>2392680</wp:posOffset>
+                </wp:positionH>
+                <wp:positionV relativeFrom="paragraph">
+                  <wp:posOffset>2056765</wp:posOffset>
+                </wp:positionV>
+                <wp:extent cx="2202180" cy="2042160"/>
+                <wp:effectExtent l="38100" t="38100" r="45720" b="34290"/>
+                <wp:wrapNone/>
+                <wp:docPr id="29" name="Oval 29"/>
+                <wp:cNvGraphicFramePr/>
+                <a:graphic xmlns:a="http://schemas.openxmlformats.org/drawingml/2006/main">
+                  <a:graphicData uri="http://schemas.microsoft.com/office/word/2010/wordprocessingShape">
+                    <wps:wsp>
+                      <wps:cNvSpPr/>
+                      <wps:spPr>
+                        <a:xfrm>
+                          <a:off x="0" y="0"/>
+                          <a:ext cx="2202180" cy="2042160"/>
+                        </a:xfrm>
+                        <a:prstGeom prst="ellipse">
+                          <a:avLst/>
+                        </a:prstGeom>
+                        <a:solidFill>
+                          <a:schemeClr val="bg1"/>
+                        </a:solidFill>
+                        <a:ln w="76200">
+                          <a:solidFill>
+                            <a:schemeClr val="tx1"/>
+                          </a:solidFill>
+                        </a:ln>
+                      </wps:spPr>
+                      <wps:style>
+                        <a:lnRef idx="2">
+                          <a:schemeClr val="accent1">
+                            <a:shade val="50000"/>
+                          </a:schemeClr>
+                        </a:lnRef>
+                        <a:fillRef idx="1">
+                          <a:schemeClr val="accent1"/>
+                        </a:fillRef>
+                        <a:effectRef idx="0">
+                          <a:schemeClr val="accent1"/>
+                        </a:effectRef>
+                        <a:fontRef idx="minor">
+                          <a:schemeClr val="lt1"/>
+                        </a:fontRef>
+                      </wps:style>
+                      <wps:bodyPr rot="0" spcFirstLastPara="0" vertOverflow="overflow" horzOverflow="overflow" vert="horz" wrap="square" lIns="91440" tIns="45720" rIns="91440" bIns="45720" numCol="1" spcCol="0" rtlCol="0" fromWordArt="0" anchor="ctr" anchorCtr="0" forceAA="0" compatLnSpc="1">
+                        <a:prstTxWarp prst="textNoShape">
+                          <a:avLst/>
+                        </a:prstTxWarp>
+                        <a:noAutofit/>
+                      </wps:bodyPr>
+                    </wps:wsp>
+                  </a:graphicData>
+                </a:graphic>
+                <wp14:sizeRelH relativeFrom="margin">
+                  <wp14:pctWidth>0</wp14:pctWidth>
+                </wp14:sizeRelH>
+                <wp14:sizeRelV relativeFrom="margin">
+                  <wp14:pctHeight>0</wp14:pctHeight>
+                </wp14:sizeRelV>
+              </wp:anchor>
+            </w:drawing>
+          </mc:Choice>
+          <mc:Fallback>
+            <w:pict>
+              <v:oval w14:anchorId="188BF5E4" id="Oval 29" o:spid="_x0000_s1026" style="position:absolute;margin-left:188.4pt;margin-top:161.95pt;width:173.4pt;height:160.8pt;z-index:251685888;visibility:visible;mso-wrap-style:square;mso-width-percent:0;mso-height-percent:0;mso-wrap-distance-left:9pt;mso-wrap-distance-top:0;mso-wrap-distance-right:9pt;mso-wrap-distance-bottom:0;mso-position-horizontal:absolute;mso-position-horizontal-relative:text;mso-position-vertical:absolute;mso-position-vertical-relative:text;mso-width-percent:0;mso-height-percent:0;mso-width-relative:margin;mso-height-relative:margin;v-text-anchor:middle" o:gfxdata="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" fillcolor="white [3212]" strokecolor="black [3213]" strokeweight="6pt">
+                <v:stroke joinstyle="miter"/>
+              </v:oval>
+            </w:pict>
+          </mc:Fallback>
+        </mc:AlternateContent>
+      </w:r>
+      <w:r>
+        <mc:AlternateContent>
+          <mc:Choice Requires="wps">
+            <w:drawing>
+              <wp:anchor distT="0" distB="0" distL="114300" distR="114300" simplePos="0" relativeHeight="251686912" behindDoc="0" locked="0" layoutInCell="1" allowOverlap="1" wp14:anchorId="1003337B" wp14:editId="65DAB4B2">
+                <wp:simplePos x="0" y="0"/>
+                <wp:positionH relativeFrom="column">
+                  <wp:posOffset>182880</wp:posOffset>
+                </wp:positionH>
+                <wp:positionV relativeFrom="paragraph">
+                  <wp:posOffset>2079625</wp:posOffset>
+                </wp:positionV>
+                <wp:extent cx="2202180" cy="2042160"/>
+                <wp:effectExtent l="38100" t="38100" r="45720" b="34290"/>
+                <wp:wrapNone/>
+                <wp:docPr id="30" name="Oval 30"/>
+                <wp:cNvGraphicFramePr/>
+                <a:graphic xmlns:a="http://schemas.openxmlformats.org/drawingml/2006/main">
+                  <a:graphicData uri="http://schemas.microsoft.com/office/word/2010/wordprocessingShape">
+                    <wps:wsp>
+                      <wps:cNvSpPr/>
+                      <wps:spPr>
+                        <a:xfrm>
+                          <a:off x="0" y="0"/>
+                          <a:ext cx="2202180" cy="2042160"/>
+                        </a:xfrm>
+                        <a:prstGeom prst="ellipse">
+                          <a:avLst/>
+                        </a:prstGeom>
+                        <a:solidFill>
+                          <a:schemeClr val="bg1"/>
+                        </a:solidFill>
+                        <a:ln w="76200">
+                          <a:solidFill>
+                            <a:schemeClr val="tx1"/>
+                          </a:solidFill>
+                        </a:ln>
+                      </wps:spPr>
+                      <wps:style>
+                        <a:lnRef idx="2">
+                          <a:schemeClr val="accent1">
+                            <a:shade val="50000"/>
+                          </a:schemeClr>
+                        </a:lnRef>
+                        <a:fillRef idx="1">
+                          <a:schemeClr val="accent1"/>
+                        </a:fillRef>
+                        <a:effectRef idx="0">
+                          <a:schemeClr val="accent1"/>
+                        </a:effectRef>
+                        <a:fontRef idx="minor">
+                          <a:schemeClr val="lt1"/>
+                        </a:fontRef>
+                      </wps:style>
+                      <wps:bodyPr rot="0" spcFirstLastPara="0" vertOverflow="overflow" horzOverflow="overflow" vert="horz" wrap="square" lIns="91440" tIns="45720" rIns="91440" bIns="45720" numCol="1" spcCol="0" rtlCol="0" fromWordArt="0" anchor="ctr" anchorCtr="0" forceAA="0" compatLnSpc="1">
+                        <a:prstTxWarp prst="textNoShape">
+                          <a:avLst/>
+                        </a:prstTxWarp>
+                        <a:noAutofit/>
+                      </wps:bodyPr>
+                    </wps:wsp>
+                  </a:graphicData>
+                </a:graphic>
+                <wp14:sizeRelH relativeFrom="margin">
+                  <wp14:pctWidth>0</wp14:pctWidth>
+                </wp14:sizeRelH>
+                <wp14:sizeRelV relativeFrom="margin">
+                  <wp14:pctHeight>0</wp14:pctHeight>
+                </wp14:sizeRelV>
+              </wp:anchor>
+            </w:drawing>
+          </mc:Choice>
+          <mc:Fallback>
+            <w:pict>
+              <v:oval w14:anchorId="14769B79" id="Oval 30" o:spid="_x0000_s1026" style="position:absolute;margin-left:14.4pt;margin-top:163.75pt;width:173.4pt;height:160.8pt;z-index:251686912;visibility:visible;mso-wrap-style:square;mso-width-percent:0;mso-height-percent:0;mso-wrap-distance-left:9pt;mso-wrap-distance-top:0;mso-wrap-distance-right:9pt;mso-wrap-distance-bottom:0;mso-position-horizontal:absolute;mso-position-horizontal-relative:text;mso-position-vertical:absolute;mso-position-vertical-relative:text;mso-width-percent:0;mso-height-percent:0;mso-width-relative:margin;mso-height-relative:margin;v-text-anchor:middle" o:gfxdata="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" fillcolor="white [3212]" strokecolor="black [3213]" strokeweight="6pt">
+                <v:stroke joinstyle="miter"/>
+              </v:oval>
+            </w:pict>
+          </mc:Fallback>
+        </mc:AlternateContent>
+      </w:r>
+      <w:r>
+        <mc:AlternateContent>
+          <mc:Choice Requires="wps">
+            <w:drawing>
+              <wp:anchor distT="0" distB="0" distL="114300" distR="114300" simplePos="0" relativeHeight="251687936" behindDoc="0" locked="0" layoutInCell="1" allowOverlap="1" wp14:anchorId="125307A7" wp14:editId="1659563B">
+                <wp:simplePos x="0" y="0"/>
+                <wp:positionH relativeFrom="column">
+                  <wp:posOffset>1272540</wp:posOffset>
+                </wp:positionH>
+                <wp:positionV relativeFrom="paragraph">
+                  <wp:posOffset>288925</wp:posOffset>
+                </wp:positionV>
+                <wp:extent cx="2202180" cy="2042160"/>
+                <wp:effectExtent l="38100" t="38100" r="45720" b="34290"/>
+                <wp:wrapNone/>
+                <wp:docPr id="31" name="Oval 31"/>
+                <wp:cNvGraphicFramePr/>
+                <a:graphic xmlns:a="http://schemas.openxmlformats.org/drawingml/2006/main">
+                  <a:graphicData uri="http://schemas.microsoft.com/office/word/2010/wordprocessingShape">
+                    <wps:wsp>
+                      <wps:cNvSpPr/>
+                      <wps:spPr>
+                        <a:xfrm>
+                          <a:off x="0" y="0"/>
+                          <a:ext cx="2202180" cy="2042160"/>
+                        </a:xfrm>
+                        <a:prstGeom prst="ellipse">
+                          <a:avLst/>
+                        </a:prstGeom>
+                        <a:solidFill>
+                          <a:schemeClr val="bg1"/>
+                        </a:solidFill>
+                        <a:ln w="76200">
+                          <a:solidFill>
+                            <a:schemeClr val="tx1"/>
+                          </a:solidFill>
+                        </a:ln>
+                      </wps:spPr>
+                      <wps:style>
+                        <a:lnRef idx="2">
+                          <a:schemeClr val="accent1">
+                            <a:shade val="50000"/>
+                          </a:schemeClr>
+                        </a:lnRef>
+                        <a:fillRef idx="1">
+                          <a:schemeClr val="accent1"/>
+                        </a:fillRef>
+                        <a:effectRef idx="0">
+                          <a:schemeClr val="accent1"/>
+                        </a:effectRef>
+                        <a:fontRef idx="minor">
+                          <a:schemeClr val="lt1"/>
+                        </a:fontRef>
+                      </wps:style>
+                      <wps:bodyPr rot="0" spcFirstLastPara="0" vertOverflow="overflow" horzOverflow="overflow" vert="horz" wrap="square" lIns="91440" tIns="45720" rIns="91440" bIns="45720" numCol="1" spcCol="0" rtlCol="0" fromWordArt="0" anchor="ctr" anchorCtr="0" forceAA="0" compatLnSpc="1">
+                        <a:prstTxWarp prst="textNoShape">
+                          <a:avLst/>
+                        </a:prstTxWarp>
+                        <a:noAutofit/>
+                      </wps:bodyPr>
+                    </wps:wsp>
+                  </a:graphicData>
+                </a:graphic>
+                <wp14:sizeRelH relativeFrom="margin">
+                  <wp14:pctWidth>0</wp14:pctWidth>
+                </wp14:sizeRelH>
+                <wp14:sizeRelV relativeFrom="margin">
+                  <wp14:pctHeight>0</wp14:pctHeight>
+                </wp14:sizeRelV>
+              </wp:anchor>
+            </w:drawing>
+          </mc:Choice>
+          <mc:Fallback>
+            <w:pict>
+              <v:oval w14:anchorId="62CB4917" id="Oval 31" o:spid="_x0000_s1026" style="position:absolute;margin-left:100.2pt;margin-top:22.75pt;width:173.4pt;height:160.8pt;z-index:251687936;visibility:visible;mso-wrap-style:square;mso-width-percent:0;mso-height-percent:0;mso-wrap-distance-left:9pt;mso-wrap-distance-top:0;mso-wrap-distance-right:9pt;mso-wrap-distance-bottom:0;mso-position-horizontal:absolute;mso-position-horizontal-relative:text;mso-position-vertical:absolute;mso-position-vertical-relative:text;mso-width-percent:0;mso-height-percent:0;mso-width-relative:margin;mso-height-relative:margin;v-text-anchor:middle" o:gfxdata="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" fillcolor="white [3212]" strokecolor="black [3213]" strokeweight="6pt">
+                <v:stroke joinstyle="miter"/>
+              </v:oval>
+            </w:pict>
+          </mc:Fallback>
+        </mc:AlternateContent>
+      </w:r>
+    </w:p>
+    <w:p/>
+    <w:p>
+      <w:r>
         <w:rPr>
           <w:noProof/>
         </w:rPr>
+        <w:drawing>
+          <wp:anchor distT="0" distB="0" distL="114300" distR="114300" simplePos="0" relativeHeight="251688960" behindDoc="1" locked="0" layoutInCell="1" allowOverlap="1" wp14:anchorId="4E866594" wp14:editId="54056BF2">
+            <wp:simplePos x="0" y="0"/>
+            <wp:positionH relativeFrom="column">
+              <wp:posOffset>1950085</wp:posOffset>
+            </wp:positionH>
+            <wp:positionV relativeFrom="paragraph">
+              <wp:posOffset>4445</wp:posOffset>
+            </wp:positionV>
+            <wp:extent cx="888365" cy="805180"/>
+            <wp:effectExtent l="0" t="0" r="6985" b="0"/>
+            <wp:wrapTight wrapText="bothSides">
+              <wp:wrapPolygon edited="0">
+                <wp:start x="0" y="0"/>
+                <wp:lineTo x="0" y="20953"/>
+                <wp:lineTo x="21307" y="20953"/>
+                <wp:lineTo x="21307" y="0"/>
+                <wp:lineTo x="0" y="0"/>
+              </wp:wrapPolygon>
+            </wp:wrapTight>
+            <wp:docPr id="32" name="Picture 32" descr="18 React Components for Web Developers 2020 - Colorlib"/>
+            <wp:cNvGraphicFramePr>
+              <a:graphicFrameLocks xmlns:a="http://schemas.openxmlformats.org/drawingml/2006/main" noChangeAspect="1"/>
+            </wp:cNvGraphicFramePr>
+            <a:graphic xmlns:a="http://schemas.openxmlformats.org/drawingml/2006/main">
+              <a:graphicData uri="http://schemas.openxmlformats.org/drawingml/2006/picture">
+                <pic:pic xmlns:pic="http://schemas.openxmlformats.org/drawingml/2006/picture">
+                  <pic:nvPicPr>
+                    <pic:cNvPr id="0" name="Picture 1" descr="18 React Components for Web Developers 2020 - Colorlib"/>
+                    <pic:cNvPicPr>
+                      <a:picLocks noChangeAspect="1" noChangeArrowheads="1"/>
+                    </pic:cNvPicPr>
+                  </pic:nvPicPr>
+                  <pic:blipFill rotWithShape="1">
+                    <a:blip r:embed="rId15" cstate="print">
+                      <a:extLst>
+                        <a:ext uri="{28A0092B-C50C-407E-A947-70E740481C1C}">
+                          <a14:useLocalDpi xmlns:a14="http://schemas.microsoft.com/office/drawing/2010/main" val="0"/>
+                        </a:ext>
+                      </a:extLst>
+                    </a:blip>
+                    <a:srcRect l="12436" t="21282" r="56439" b="22308"/>
+                    <a:stretch/>
+                  </pic:blipFill>
+                  <pic:spPr bwMode="auto">
+                    <a:xfrm>
+                      <a:off x="0" y="0"/>
+                      <a:ext cx="888365" cy="805180"/>
+                    </a:xfrm>
+                    <a:prstGeom prst="rect">
+                      <a:avLst/>
+                    </a:prstGeom>
+                    <a:noFill/>
+                    <a:ln>
+                      <a:noFill/>
+                    </a:ln>
+                    <a:extLst>
+                      <a:ext uri="{53640926-AAD7-44D8-BBD7-CCE9431645EC}">
+                        <a14:shadowObscured xmlns:a14="http://schemas.microsoft.com/office/drawing/2010/main"/>
+                      </a:ext>
+                    </a:extLst>
+                  </pic:spPr>
+                </pic:pic>
+              </a:graphicData>
+            </a:graphic>
+            <wp14:sizeRelH relativeFrom="page">
+              <wp14:pctWidth>0</wp14:pctWidth>
+            </wp14:sizeRelH>
+            <wp14:sizeRelV relativeFrom="page">
+              <wp14:pctHeight>0</wp14:pctHeight>
+            </wp14:sizeRelV>
+          </wp:anchor>
+        </w:drawing>
+      </w:r>
+    </w:p>
+    <w:p/>
+    <w:p>
+      <w:r>
+        <w:rPr>
+          <w:noProof/>
+        </w:rPr>
+        <w:drawing>
+          <wp:anchor distT="0" distB="0" distL="114300" distR="114300" simplePos="0" relativeHeight="251688447" behindDoc="1" locked="0" layoutInCell="1" allowOverlap="1" wp14:anchorId="411C84B0" wp14:editId="5B0DE74C">
+            <wp:simplePos x="0" y="0"/>
+            <wp:positionH relativeFrom="column">
+              <wp:posOffset>1668780</wp:posOffset>
+            </wp:positionH>
+            <wp:positionV relativeFrom="paragraph">
+              <wp:posOffset>2540</wp:posOffset>
+            </wp:positionV>
+            <wp:extent cx="1394460" cy="843915"/>
+            <wp:effectExtent l="0" t="0" r="0" b="0"/>
+            <wp:wrapTight wrapText="bothSides">
+              <wp:wrapPolygon edited="0">
+                <wp:start x="0" y="0"/>
+                <wp:lineTo x="0" y="20966"/>
+                <wp:lineTo x="21246" y="20966"/>
+                <wp:lineTo x="21246" y="0"/>
+                <wp:lineTo x="0" y="0"/>
+              </wp:wrapPolygon>
+            </wp:wrapTight>
+            <wp:docPr id="33" name="Picture 33" descr="18 React Components for Web Developers 2020 - Colorlib"/>
+            <wp:cNvGraphicFramePr>
+              <a:graphicFrameLocks xmlns:a="http://schemas.openxmlformats.org/drawingml/2006/main" noChangeAspect="1"/>
+            </wp:cNvGraphicFramePr>
+            <a:graphic xmlns:a="http://schemas.openxmlformats.org/drawingml/2006/main">
+              <a:graphicData uri="http://schemas.openxmlformats.org/drawingml/2006/picture">
+                <pic:pic xmlns:pic="http://schemas.openxmlformats.org/drawingml/2006/picture">
+                  <pic:nvPicPr>
+                    <pic:cNvPr id="0" name="Picture 1" descr="18 React Components for Web Developers 2020 - Colorlib"/>
+                    <pic:cNvPicPr>
+                      <a:picLocks noChangeAspect="1" noChangeArrowheads="1"/>
+                    </pic:cNvPicPr>
+                  </pic:nvPicPr>
+                  <pic:blipFill rotWithShape="1">
+                    <a:blip r:embed="rId16" cstate="print">
+                      <a:extLst>
+                        <a:ext uri="{28A0092B-C50C-407E-A947-70E740481C1C}">
+                          <a14:useLocalDpi xmlns:a14="http://schemas.microsoft.com/office/drawing/2010/main" val="0"/>
+                        </a:ext>
+                      </a:extLst>
+                    </a:blip>
+                    <a:srcRect l="41674" t="21282" r="11795" b="22308"/>
+                    <a:stretch/>
+                  </pic:blipFill>
+                  <pic:spPr bwMode="auto">
+                    <a:xfrm>
+                      <a:off x="0" y="0"/>
+                      <a:ext cx="1394460" cy="843915"/>
+                    </a:xfrm>
+                    <a:prstGeom prst="rect">
+                      <a:avLst/>
+                    </a:prstGeom>
+                    <a:noFill/>
+                    <a:ln>
+                      <a:noFill/>
+                    </a:ln>
+                    <a:extLst>
+                      <a:ext uri="{53640926-AAD7-44D8-BBD7-CCE9431645EC}">
+                        <a14:shadowObscured xmlns:a14="http://schemas.microsoft.com/office/drawing/2010/main"/>
+                      </a:ext>
+                    </a:extLst>
+                  </pic:spPr>
+                </pic:pic>
+              </a:graphicData>
+            </a:graphic>
+            <wp14:sizeRelH relativeFrom="page">
+              <wp14:pctWidth>0</wp14:pctWidth>
+            </wp14:sizeRelH>
+            <wp14:sizeRelV relativeFrom="page">
+              <wp14:pctHeight>0</wp14:pctHeight>
+            </wp14:sizeRelV>
+          </wp:anchor>
+        </w:drawing>
+      </w:r>
+    </w:p>
+    <w:p/>
+    <w:p/>
+    <w:p>
+      <w:r>
+        <w:rPr>
+          <w:noProof/>
+        </w:rPr>
+        <w:drawing>
+          <wp:anchor distT="0" distB="0" distL="114300" distR="114300" simplePos="0" relativeHeight="251696128" behindDoc="1" locked="0" layoutInCell="1" allowOverlap="1" wp14:anchorId="5749EE74" wp14:editId="30309E79">
+            <wp:simplePos x="0" y="0"/>
+            <wp:positionH relativeFrom="margin">
+              <wp:posOffset>3169920</wp:posOffset>
+            </wp:positionH>
+            <wp:positionV relativeFrom="paragraph">
+              <wp:posOffset>215900</wp:posOffset>
+            </wp:positionV>
+            <wp:extent cx="556260" cy="1054735"/>
+            <wp:effectExtent l="0" t="0" r="0" b="0"/>
+            <wp:wrapTight wrapText="bothSides">
+              <wp:wrapPolygon edited="0">
+                <wp:start x="8137" y="1170"/>
+                <wp:lineTo x="1479" y="7803"/>
+                <wp:lineTo x="2959" y="14435"/>
+                <wp:lineTo x="8137" y="19506"/>
+                <wp:lineTo x="12575" y="19506"/>
+                <wp:lineTo x="17014" y="14435"/>
+                <wp:lineTo x="18493" y="8193"/>
+                <wp:lineTo x="13315" y="3121"/>
+                <wp:lineTo x="11836" y="1170"/>
+                <wp:lineTo x="8137" y="1170"/>
+              </wp:wrapPolygon>
+            </wp:wrapTight>
+            <wp:docPr id="37" name="Picture 37" descr="Implementing a Documental database with MongoDB"/>
+            <wp:cNvGraphicFramePr>
+              <a:graphicFrameLocks xmlns:a="http://schemas.openxmlformats.org/drawingml/2006/main" noChangeAspect="1"/>
+            </wp:cNvGraphicFramePr>
+            <a:graphic xmlns:a="http://schemas.openxmlformats.org/drawingml/2006/main">
+              <a:graphicData uri="http://schemas.openxmlformats.org/drawingml/2006/picture">
+                <pic:pic xmlns:pic="http://schemas.openxmlformats.org/drawingml/2006/picture">
+                  <pic:nvPicPr>
+                    <pic:cNvPr id="0" name="Picture 5" descr="Implementing a Documental database with MongoDB"/>
+                    <pic:cNvPicPr>
+                      <a:picLocks noChangeAspect="1" noChangeArrowheads="1"/>
+                    </pic:cNvPicPr>
+                  </pic:nvPicPr>
+                  <pic:blipFill rotWithShape="1">
+                    <a:blip r:embed="rId17">
+                      <a:extLst>
+                        <a:ext uri="{28A0092B-C50C-407E-A947-70E740481C1C}">
+                          <a14:useLocalDpi xmlns:a14="http://schemas.microsoft.com/office/drawing/2010/main" val="0"/>
+                        </a:ext>
+                      </a:extLst>
+                    </a:blip>
+                    <a:srcRect l="1033" r="81408"/>
+                    <a:stretch/>
+                  </pic:blipFill>
+                  <pic:spPr bwMode="auto">
+                    <a:xfrm>
+                      <a:off x="0" y="0"/>
+                      <a:ext cx="556260" cy="1054735"/>
+                    </a:xfrm>
+                    <a:prstGeom prst="rect">
+                      <a:avLst/>
+                    </a:prstGeom>
+                    <a:noFill/>
+                    <a:ln>
+                      <a:noFill/>
+                    </a:ln>
+                    <a:extLst>
+                      <a:ext uri="{53640926-AAD7-44D8-BBD7-CCE9431645EC}">
+                        <a14:shadowObscured xmlns:a14="http://schemas.microsoft.com/office/drawing/2010/main"/>
+                      </a:ext>
+                    </a:extLst>
+                  </pic:spPr>
+                </pic:pic>
+              </a:graphicData>
+            </a:graphic>
+            <wp14:sizeRelH relativeFrom="page">
+              <wp14:pctWidth>0</wp14:pctWidth>
+            </wp14:sizeRelH>
+            <wp14:sizeRelV relativeFrom="page">
+              <wp14:pctHeight>0</wp14:pctHeight>
+            </wp14:sizeRelV>
+          </wp:anchor>
+        </w:drawing>
+      </w:r>
+    </w:p>
+    <w:p>
+      <w:r>
+        <w:rPr>
+          <w:noProof/>
+        </w:rPr>
+        <w:drawing>
+          <wp:anchor distT="0" distB="0" distL="114300" distR="114300" simplePos="0" relativeHeight="251693056" behindDoc="1" locked="0" layoutInCell="1" allowOverlap="1" wp14:anchorId="37F20C01" wp14:editId="5D48ADD8">
+            <wp:simplePos x="0" y="0"/>
+            <wp:positionH relativeFrom="column">
+              <wp:posOffset>891540</wp:posOffset>
+            </wp:positionH>
+            <wp:positionV relativeFrom="paragraph">
+              <wp:posOffset>145415</wp:posOffset>
+            </wp:positionV>
+            <wp:extent cx="769620" cy="794385"/>
+            <wp:effectExtent l="0" t="0" r="0" b="5715"/>
+            <wp:wrapTight wrapText="bothSides">
+              <wp:wrapPolygon edited="0">
+                <wp:start x="0" y="0"/>
+                <wp:lineTo x="0" y="21237"/>
+                <wp:lineTo x="20851" y="21237"/>
+                <wp:lineTo x="20851" y="0"/>
+                <wp:lineTo x="0" y="0"/>
+              </wp:wrapPolygon>
+            </wp:wrapTight>
+            <wp:docPr id="34" name="Picture 34" descr="GraphQL: The new standard for APIs – TA Digital Labs"/>
+            <wp:cNvGraphicFramePr>
+              <a:graphicFrameLocks xmlns:a="http://schemas.openxmlformats.org/drawingml/2006/main" noChangeAspect="1"/>
+            </wp:cNvGraphicFramePr>
+            <a:graphic xmlns:a="http://schemas.openxmlformats.org/drawingml/2006/main">
+              <a:graphicData uri="http://schemas.openxmlformats.org/drawingml/2006/picture">
+                <pic:pic xmlns:pic="http://schemas.openxmlformats.org/drawingml/2006/picture">
+                  <pic:nvPicPr>
+                    <pic:cNvPr id="0" name="Picture 3" descr="GraphQL: The new standard for APIs – TA Digital Labs"/>
+                    <pic:cNvPicPr>
+                      <a:picLocks noChangeAspect="1" noChangeArrowheads="1"/>
+                    </pic:cNvPicPr>
+                  </pic:nvPicPr>
+                  <pic:blipFill rotWithShape="1">
+                    <a:blip r:embed="rId18" cstate="print">
+                      <a:extLst>
+                        <a:ext uri="{28A0092B-C50C-407E-A947-70E740481C1C}">
+                          <a14:useLocalDpi xmlns:a14="http://schemas.microsoft.com/office/drawing/2010/main" val="0"/>
+                        </a:ext>
+                      </a:extLst>
+                    </a:blip>
+                    <a:srcRect l="4211" t="24411" r="68753" b="25963"/>
+                    <a:stretch/>
+                  </pic:blipFill>
+                  <pic:spPr bwMode="auto">
+                    <a:xfrm>
+                      <a:off x="0" y="0"/>
+                      <a:ext cx="769620" cy="794385"/>
+                    </a:xfrm>
+                    <a:prstGeom prst="rect">
+                      <a:avLst/>
+                    </a:prstGeom>
+                    <a:noFill/>
+                    <a:ln>
+                      <a:noFill/>
+                    </a:ln>
+                    <a:extLst>
+                      <a:ext uri="{53640926-AAD7-44D8-BBD7-CCE9431645EC}">
+                        <a14:shadowObscured xmlns:a14="http://schemas.microsoft.com/office/drawing/2010/main"/>
+                      </a:ext>
+                    </a:extLst>
+                  </pic:spPr>
+                </pic:pic>
+              </a:graphicData>
+            </a:graphic>
+            <wp14:sizeRelH relativeFrom="page">
+              <wp14:pctWidth>0</wp14:pctWidth>
+            </wp14:sizeRelH>
+            <wp14:sizeRelV relativeFrom="page">
+              <wp14:pctHeight>0</wp14:pctHeight>
+            </wp14:sizeRelV>
+          </wp:anchor>
+        </w:drawing>
+      </w:r>
+    </w:p>
+    <w:p/>
+    <w:p>
+      <w:r>
+        <w:rPr>
+          <w:noProof/>
+        </w:rPr>
+        <w:drawing>
+          <wp:anchor distT="0" distB="0" distL="114300" distR="114300" simplePos="0" relativeHeight="251694080" behindDoc="1" locked="0" layoutInCell="1" allowOverlap="1" wp14:anchorId="43D76167" wp14:editId="44C45E20">
+            <wp:simplePos x="0" y="0"/>
+            <wp:positionH relativeFrom="margin">
+              <wp:posOffset>2545080</wp:posOffset>
+            </wp:positionH>
+            <wp:positionV relativeFrom="paragraph">
+              <wp:posOffset>7620</wp:posOffset>
+            </wp:positionV>
+            <wp:extent cx="1950720" cy="779780"/>
+            <wp:effectExtent l="0" t="0" r="0" b="0"/>
+            <wp:wrapTight wrapText="bothSides">
+              <wp:wrapPolygon edited="0">
+                <wp:start x="13711" y="7388"/>
+                <wp:lineTo x="0" y="10554"/>
+                <wp:lineTo x="0" y="16886"/>
+                <wp:lineTo x="8859" y="16886"/>
+                <wp:lineTo x="9492" y="20580"/>
+                <wp:lineTo x="10758" y="20580"/>
+                <wp:lineTo x="10969" y="19524"/>
+                <wp:lineTo x="11813" y="16886"/>
+                <wp:lineTo x="19195" y="16886"/>
+                <wp:lineTo x="20883" y="15303"/>
+                <wp:lineTo x="20039" y="7388"/>
+                <wp:lineTo x="13711" y="7388"/>
+              </wp:wrapPolygon>
+            </wp:wrapTight>
+            <wp:docPr id="36" name="Picture 36" descr="Implementing a Documental database with MongoDB"/>
+            <wp:cNvGraphicFramePr>
+              <a:graphicFrameLocks xmlns:a="http://schemas.openxmlformats.org/drawingml/2006/main" noChangeAspect="1"/>
+            </wp:cNvGraphicFramePr>
+            <a:graphic xmlns:a="http://schemas.openxmlformats.org/drawingml/2006/main">
+              <a:graphicData uri="http://schemas.openxmlformats.org/drawingml/2006/picture">
+                <pic:pic xmlns:pic="http://schemas.openxmlformats.org/drawingml/2006/picture">
+                  <pic:nvPicPr>
+                    <pic:cNvPr id="0" name="Picture 5" descr="Implementing a Documental database with MongoDB"/>
+                    <pic:cNvPicPr>
+                      <a:picLocks noChangeAspect="1" noChangeArrowheads="1"/>
+                    </pic:cNvPicPr>
+                  </pic:nvPicPr>
+                  <pic:blipFill rotWithShape="1">
+                    <a:blip r:embed="rId19" cstate="print">
+                      <a:extLst>
+                        <a:ext uri="{28A0092B-C50C-407E-A947-70E740481C1C}">
+                          <a14:useLocalDpi xmlns:a14="http://schemas.microsoft.com/office/drawing/2010/main" val="0"/>
+                        </a:ext>
+                      </a:extLst>
+                    </a:blip>
+                    <a:srcRect l="17904" r="-1227"/>
+                    <a:stretch/>
+                  </pic:blipFill>
+                  <pic:spPr bwMode="auto">
+                    <a:xfrm>
+                      <a:off x="0" y="0"/>
+                      <a:ext cx="1950720" cy="779780"/>
+                    </a:xfrm>
+                    <a:prstGeom prst="rect">
+                      <a:avLst/>
+                    </a:prstGeom>
+                    <a:noFill/>
+                    <a:ln>
+                      <a:noFill/>
+                    </a:ln>
+                    <a:extLst>
+                      <a:ext uri="{53640926-AAD7-44D8-BBD7-CCE9431645EC}">
+                        <a14:shadowObscured xmlns:a14="http://schemas.microsoft.com/office/drawing/2010/main"/>
+                      </a:ext>
+                    </a:extLst>
+                  </pic:spPr>
+                </pic:pic>
+              </a:graphicData>
+            </a:graphic>
+            <wp14:sizeRelH relativeFrom="page">
+              <wp14:pctWidth>0</wp14:pctWidth>
+            </wp14:sizeRelH>
+            <wp14:sizeRelV relativeFrom="page">
+              <wp14:pctHeight>0</wp14:pctHeight>
+            </wp14:sizeRelV>
+          </wp:anchor>
+        </w:drawing>
+      </w:r>
+      <w:r>
+        <w:rPr>
+          <w:noProof/>
+        </w:rPr>
+        <w:drawing>
+          <wp:anchor distT="0" distB="0" distL="114300" distR="114300" simplePos="0" relativeHeight="251692032" behindDoc="1" locked="0" layoutInCell="1" allowOverlap="1" wp14:anchorId="08CCAD7D" wp14:editId="613E7630">
+            <wp:simplePos x="0" y="0"/>
+            <wp:positionH relativeFrom="column">
+              <wp:posOffset>464820</wp:posOffset>
+            </wp:positionH>
+            <wp:positionV relativeFrom="paragraph">
+              <wp:posOffset>218440</wp:posOffset>
+            </wp:positionV>
+            <wp:extent cx="1626870" cy="609600"/>
+            <wp:effectExtent l="0" t="0" r="0" b="0"/>
+            <wp:wrapTight wrapText="bothSides">
+              <wp:wrapPolygon edited="0">
+                <wp:start x="0" y="0"/>
+                <wp:lineTo x="0" y="20925"/>
+                <wp:lineTo x="21246" y="20925"/>
+                <wp:lineTo x="21246" y="0"/>
+                <wp:lineTo x="0" y="0"/>
+              </wp:wrapPolygon>
+            </wp:wrapTight>
+            <wp:docPr id="35" name="Picture 35" descr="GraphQL: The new standard for APIs – TA Digital Labs"/>
+            <wp:cNvGraphicFramePr>
+              <a:graphicFrameLocks xmlns:a="http://schemas.openxmlformats.org/drawingml/2006/main" noChangeAspect="1"/>
+            </wp:cNvGraphicFramePr>
+            <a:graphic xmlns:a="http://schemas.openxmlformats.org/drawingml/2006/main">
+              <a:graphicData uri="http://schemas.openxmlformats.org/drawingml/2006/picture">
+                <pic:pic xmlns:pic="http://schemas.openxmlformats.org/drawingml/2006/picture">
+                  <pic:nvPicPr>
+                    <pic:cNvPr id="0" name="Picture 3" descr="GraphQL: The new standard for APIs – TA Digital Labs"/>
+                    <pic:cNvPicPr>
+                      <a:picLocks noChangeAspect="1" noChangeArrowheads="1"/>
+                    </pic:cNvPicPr>
+                  </pic:nvPicPr>
+                  <pic:blipFill rotWithShape="1">
+                    <a:blip r:embed="rId18" cstate="print">
+                      <a:extLst>
+                        <a:ext uri="{28A0092B-C50C-407E-A947-70E740481C1C}">
+                          <a14:useLocalDpi xmlns:a14="http://schemas.microsoft.com/office/drawing/2010/main" val="0"/>
+                        </a:ext>
+                      </a:extLst>
+                    </a:blip>
+                    <a:srcRect l="31567" t="24411" r="5137" b="33392"/>
+                    <a:stretch/>
+                  </pic:blipFill>
+                  <pic:spPr bwMode="auto">
+                    <a:xfrm>
+                      <a:off x="0" y="0"/>
+                      <a:ext cx="1626870" cy="609600"/>
+                    </a:xfrm>
+                    <a:prstGeom prst="rect">
+                      <a:avLst/>
+                    </a:prstGeom>
+                    <a:noFill/>
+                    <a:ln>
+                      <a:noFill/>
+                    </a:ln>
+                    <a:extLst>
+                      <a:ext uri="{53640926-AAD7-44D8-BBD7-CCE9431645EC}">
+                        <a14:shadowObscured xmlns:a14="http://schemas.microsoft.com/office/drawing/2010/main"/>
+                      </a:ext>
+                    </a:extLst>
+                  </pic:spPr>
+                </pic:pic>
+              </a:graphicData>
+            </a:graphic>
+            <wp14:sizeRelH relativeFrom="page">
+              <wp14:pctWidth>0</wp14:pctWidth>
+            </wp14:sizeRelH>
+            <wp14:sizeRelV relativeFrom="page">
+              <wp14:pctHeight>0</wp14:pctHeight>
+            </wp14:sizeRelV>
+          </wp:anchor>
+        </w:drawing>
+      </w:r>
+    </w:p>
+    <w:p/>
+    <w:p/>
+    <w:p/>
+    <w:p/>
+    <w:p/>
+    <w:p/>
+    <w:p/>
+    <w:p/>
+    <w:p/>
+    <w:p/>
+    <w:p/>
+    <w:p>
+      <w:r>
+        <w:rPr>
+          <w:noProof/>
+        </w:rPr>
+        <w:lastRenderedPageBreak/>
         <w:drawing>
           <wp:anchor distT="0" distB="0" distL="114300" distR="114300" simplePos="0" relativeHeight="251670528" behindDoc="1" locked="0" layoutInCell="1" allowOverlap="1" wp14:anchorId="4B7E3BAE" wp14:editId="1481242A">
             <wp:simplePos x="0" y="0"/>
@@ -1495,7 +2330,7 @@
                     </pic:cNvPicPr>
                   </pic:nvPicPr>
                   <pic:blipFill>
-                    <a:blip r:embed="rId15" cstate="print">
+                    <a:blip r:embed="rId20" cstate="print">
                       <a:extLst>
                         <a:ext uri="{28A0092B-C50C-407E-A947-70E740481C1C}">
                           <a14:useLocalDpi xmlns:a14="http://schemas.microsoft.com/office/drawing/2010/main" val="0"/>
@@ -1648,7 +2483,7 @@
                     </pic:cNvPicPr>
                   </pic:nvPicPr>
                   <pic:blipFill>
-                    <a:blip r:embed="rId16" cstate="print">
+                    <a:blip r:embed="rId21" cstate="print">
                       <a:extLst>
                         <a:ext uri="{28A0092B-C50C-407E-A947-70E740481C1C}">
                           <a14:useLocalDpi xmlns:a14="http://schemas.microsoft.com/office/drawing/2010/main" val="0"/>
@@ -1729,7 +2564,7 @@
                     </pic:cNvPicPr>
                   </pic:nvPicPr>
                   <pic:blipFill>
-                    <a:blip r:embed="rId17" cstate="print">
+                    <a:blip r:embed="rId22" cstate="print">
                       <a:extLst>
                         <a:ext uri="{28A0092B-C50C-407E-A947-70E740481C1C}">
                           <a14:useLocalDpi xmlns:a14="http://schemas.microsoft.com/office/drawing/2010/main" val="0"/>

</xml_diff>

<commit_message>
Changed RiceApps image and added cdf images
</commit_message>
<xml_diff>
--- a/images/Bubbles Template.docx
+++ b/images/Bubbles Template.docx
@@ -1055,7 +1055,7 @@
           <w:noProof/>
         </w:rPr>
         <w:drawing>
-          <wp:anchor distT="0" distB="0" distL="114300" distR="114300" simplePos="0" relativeHeight="251682816" behindDoc="1" locked="0" layoutInCell="1" allowOverlap="1" wp14:anchorId="67CBFAA4" wp14:editId="788483A9">
+          <wp:anchor distT="0" distB="0" distL="114300" distR="114300" simplePos="0" relativeHeight="251682816" behindDoc="1" locked="0" layoutInCell="1" allowOverlap="1" wp14:anchorId="67CBFAA4" wp14:editId="24B9C848">
             <wp:simplePos x="0" y="0"/>
             <wp:positionH relativeFrom="margin">
               <wp:posOffset>1920240</wp:posOffset>
@@ -1462,10 +1462,13 @@
     <w:p/>
     <w:p>
       <w:r>
+        <w:rPr>
+          <w:noProof/>
+        </w:rPr>
         <mc:AlternateContent>
           <mc:Choice Requires="wps">
             <w:drawing>
-              <wp:anchor distT="0" distB="0" distL="114300" distR="114300" simplePos="0" relativeHeight="251684864" behindDoc="0" locked="0" layoutInCell="1" allowOverlap="1" wp14:anchorId="2F1184C3" wp14:editId="4E1EECD5">
+              <wp:anchor distT="0" distB="0" distL="114300" distR="114300" simplePos="0" relativeHeight="251684864" behindDoc="0" locked="0" layoutInCell="1" allowOverlap="1" wp14:anchorId="2F1184C3" wp14:editId="65536FE5">
                 <wp:simplePos x="0" y="0"/>
                 <wp:positionH relativeFrom="column">
                   <wp:posOffset>0</wp:posOffset>
@@ -1491,7 +1494,7 @@
                           <a:avLst/>
                         </a:prstGeom>
                         <a:solidFill>
-                          <a:srgbClr val="FFC000"/>
+                          <a:srgbClr val="FF0000"/>
                         </a:solidFill>
                       </wps:spPr>
                       <wps:style>
@@ -1524,12 +1527,15 @@
           </mc:Choice>
           <mc:Fallback>
             <w:pict>
-              <v:rect w14:anchorId="14B93DB0" id="Rectangle 27" o:spid="_x0000_s1026" style="position:absolute;margin-left:0;margin-top:-.05pt;width:382.8pt;height:330.6pt;z-index:251684864;visibility:visible;mso-wrap-style:square;mso-wrap-distance-left:9pt;mso-wrap-distance-top:0;mso-wrap-distance-right:9pt;mso-wrap-distance-bottom:0;mso-position-horizontal:absolute;mso-position-horizontal-relative:text;mso-position-vertical:absolute;mso-position-vertical-relative:text;v-text-anchor:middle" o:gfxdata="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" fillcolor="#ffc000" strokecolor="#1f3763 [1604]" strokeweight="1pt"/>
+              <v:rect w14:anchorId="6AA3CB12" id="Rectangle 27" o:spid="_x0000_s1026" style="position:absolute;margin-left:0;margin-top:-.05pt;width:382.8pt;height:330.6pt;z-index:251684864;visibility:visible;mso-wrap-style:square;mso-wrap-distance-left:9pt;mso-wrap-distance-top:0;mso-wrap-distance-right:9pt;mso-wrap-distance-bottom:0;mso-position-horizontal:absolute;mso-position-horizontal-relative:text;mso-position-vertical:absolute;mso-position-vertical-relative:text;v-text-anchor:middle" o:gfxdata="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" fillcolor="red" strokecolor="#1f3763 [1604]" strokeweight="1pt"/>
             </w:pict>
           </mc:Fallback>
         </mc:AlternateContent>
       </w:r>
       <w:r>
+        <w:rPr>
+          <w:noProof/>
+        </w:rPr>
         <mc:AlternateContent>
           <mc:Choice Requires="wps">
             <w:drawing>
@@ -1611,6 +1617,9 @@
         </mc:AlternateContent>
       </w:r>
       <w:r>
+        <w:rPr>
+          <w:noProof/>
+        </w:rPr>
         <mc:AlternateContent>
           <mc:Choice Requires="wps">
             <w:drawing>
@@ -1692,6 +1701,9 @@
         </mc:AlternateContent>
       </w:r>
       <w:r>
+        <w:rPr>
+          <w:noProof/>
+        </w:rPr>
         <mc:AlternateContent>
           <mc:Choice Requires="wps">
             <w:drawing>
@@ -1943,31 +1955,37 @@
           <w:noProof/>
         </w:rPr>
         <w:drawing>
-          <wp:anchor distT="0" distB="0" distL="114300" distR="114300" simplePos="0" relativeHeight="251696128" behindDoc="1" locked="0" layoutInCell="1" allowOverlap="1" wp14:anchorId="5749EE74" wp14:editId="30309E79">
+          <wp:anchor distT="0" distB="0" distL="114300" distR="114300" simplePos="0" relativeHeight="251694080" behindDoc="1" locked="0" layoutInCell="1" allowOverlap="1" wp14:anchorId="5D287CC9" wp14:editId="0E22B678">
             <wp:simplePos x="0" y="0"/>
-            <wp:positionH relativeFrom="margin">
-              <wp:posOffset>3169920</wp:posOffset>
+            <wp:positionH relativeFrom="column">
+              <wp:posOffset>2552700</wp:posOffset>
             </wp:positionH>
             <wp:positionV relativeFrom="paragraph">
-              <wp:posOffset>215900</wp:posOffset>
+              <wp:posOffset>205105</wp:posOffset>
             </wp:positionV>
-            <wp:extent cx="556260" cy="1054735"/>
+            <wp:extent cx="1912620" cy="1014095"/>
             <wp:effectExtent l="0" t="0" r="0" b="0"/>
             <wp:wrapTight wrapText="bothSides">
               <wp:wrapPolygon edited="0">
-                <wp:start x="8137" y="1170"/>
-                <wp:lineTo x="1479" y="7803"/>
-                <wp:lineTo x="2959" y="14435"/>
-                <wp:lineTo x="8137" y="19506"/>
-                <wp:lineTo x="12575" y="19506"/>
-                <wp:lineTo x="17014" y="14435"/>
-                <wp:lineTo x="18493" y="8193"/>
-                <wp:lineTo x="13315" y="3121"/>
-                <wp:lineTo x="11836" y="1170"/>
-                <wp:lineTo x="8137" y="1170"/>
+                <wp:start x="12693" y="1623"/>
+                <wp:lineTo x="2151" y="8115"/>
+                <wp:lineTo x="430" y="10956"/>
+                <wp:lineTo x="430" y="12579"/>
+                <wp:lineTo x="2797" y="15419"/>
+                <wp:lineTo x="5809" y="17853"/>
+                <wp:lineTo x="6024" y="18665"/>
+                <wp:lineTo x="11833" y="18665"/>
+                <wp:lineTo x="12478" y="17853"/>
+                <wp:lineTo x="17211" y="15825"/>
+                <wp:lineTo x="17211" y="15419"/>
+                <wp:lineTo x="19578" y="12579"/>
+                <wp:lineTo x="19793" y="10956"/>
+                <wp:lineTo x="18287" y="8927"/>
+                <wp:lineTo x="15060" y="1623"/>
+                <wp:lineTo x="12693" y="1623"/>
               </wp:wrapPolygon>
             </wp:wrapTight>
-            <wp:docPr id="37" name="Picture 37" descr="Implementing a Documental database with MongoDB"/>
+            <wp:docPr id="16" name="Picture 16" descr="GitHub - styled-components/styled-components: Visual primitives for the  component age. Use the best bits of ES6 and CSS to style your apps without  stress 💅"/>
             <wp:cNvGraphicFramePr>
               <a:graphicFrameLocks xmlns:a="http://schemas.openxmlformats.org/drawingml/2006/main" noChangeAspect="1"/>
             </wp:cNvGraphicFramePr>
@@ -1975,7 +1993,7 @@
               <a:graphicData uri="http://schemas.openxmlformats.org/drawingml/2006/picture">
                 <pic:pic xmlns:pic="http://schemas.openxmlformats.org/drawingml/2006/picture">
                   <pic:nvPicPr>
-                    <pic:cNvPr id="0" name="Picture 5" descr="Implementing a Documental database with MongoDB"/>
+                    <pic:cNvPr id="0" name="Picture 6" descr="GitHub - styled-components/styled-components: Visual primitives for the  component age. Use the best bits of ES6 and CSS to style your apps without  stress 💅"/>
                     <pic:cNvPicPr>
                       <a:picLocks noChangeAspect="1" noChangeArrowheads="1"/>
                     </pic:cNvPicPr>
@@ -1988,13 +2006,13 @@
                         </a:ext>
                       </a:extLst>
                     </a:blip>
-                    <a:srcRect l="1033" r="81408"/>
+                    <a:srcRect l="8696" t="10559" r="8696" b="45626"/>
                     <a:stretch/>
                   </pic:blipFill>
                   <pic:spPr bwMode="auto">
                     <a:xfrm>
                       <a:off x="0" y="0"/>
-                      <a:ext cx="556260" cy="1054735"/>
+                      <a:ext cx="1912620" cy="1014095"/>
                     </a:xfrm>
                     <a:prstGeom prst="rect">
                       <a:avLst/>
@@ -2012,10 +2030,10 @@
                 </pic:pic>
               </a:graphicData>
             </a:graphic>
-            <wp14:sizeRelH relativeFrom="page">
+            <wp14:sizeRelH relativeFrom="margin">
               <wp14:pctWidth>0</wp14:pctWidth>
             </wp14:sizeRelH>
-            <wp14:sizeRelV relativeFrom="page">
+            <wp14:sizeRelV relativeFrom="margin">
               <wp14:pctHeight>0</wp14:pctHeight>
             </wp14:sizeRelV>
           </wp:anchor>
@@ -2028,7 +2046,7 @@
           <w:noProof/>
         </w:rPr>
         <w:drawing>
-          <wp:anchor distT="0" distB="0" distL="114300" distR="114300" simplePos="0" relativeHeight="251693056" behindDoc="1" locked="0" layoutInCell="1" allowOverlap="1" wp14:anchorId="37F20C01" wp14:editId="5D48ADD8">
+          <wp:anchor distT="0" distB="0" distL="114300" distR="114300" simplePos="0" relativeHeight="251693056" behindDoc="1" locked="0" layoutInCell="1" allowOverlap="1" wp14:anchorId="37F20C01" wp14:editId="58F54E3C">
             <wp:simplePos x="0" y="0"/>
             <wp:positionH relativeFrom="column">
               <wp:posOffset>891540</wp:posOffset>
@@ -2109,33 +2127,31 @@
           <w:noProof/>
         </w:rPr>
         <w:drawing>
-          <wp:anchor distT="0" distB="0" distL="114300" distR="114300" simplePos="0" relativeHeight="251694080" behindDoc="1" locked="0" layoutInCell="1" allowOverlap="1" wp14:anchorId="43D76167" wp14:editId="44C45E20">
+          <wp:anchor distT="0" distB="0" distL="114300" distR="114300" simplePos="0" relativeHeight="251696128" behindDoc="1" locked="0" layoutInCell="1" allowOverlap="1" wp14:anchorId="76E078F3" wp14:editId="4D489566">
             <wp:simplePos x="0" y="0"/>
             <wp:positionH relativeFrom="margin">
-              <wp:posOffset>2545080</wp:posOffset>
+              <wp:posOffset>2667000</wp:posOffset>
             </wp:positionH>
             <wp:positionV relativeFrom="paragraph">
-              <wp:posOffset>7620</wp:posOffset>
+              <wp:posOffset>169545</wp:posOffset>
             </wp:positionV>
-            <wp:extent cx="1950720" cy="779780"/>
+            <wp:extent cx="2034540" cy="718820"/>
             <wp:effectExtent l="0" t="0" r="0" b="0"/>
             <wp:wrapTight wrapText="bothSides">
               <wp:wrapPolygon edited="0">
-                <wp:start x="13711" y="7388"/>
-                <wp:lineTo x="0" y="10554"/>
-                <wp:lineTo x="0" y="16886"/>
-                <wp:lineTo x="8859" y="16886"/>
-                <wp:lineTo x="9492" y="20580"/>
-                <wp:lineTo x="10758" y="20580"/>
-                <wp:lineTo x="10969" y="19524"/>
-                <wp:lineTo x="11813" y="16886"/>
-                <wp:lineTo x="19195" y="16886"/>
-                <wp:lineTo x="20883" y="15303"/>
-                <wp:lineTo x="20039" y="7388"/>
-                <wp:lineTo x="13711" y="7388"/>
+                <wp:start x="4247" y="1717"/>
+                <wp:lineTo x="202" y="3435"/>
+                <wp:lineTo x="202" y="18318"/>
+                <wp:lineTo x="5865" y="20608"/>
+                <wp:lineTo x="7079" y="20608"/>
+                <wp:lineTo x="17191" y="18318"/>
+                <wp:lineTo x="17798" y="13166"/>
+                <wp:lineTo x="15775" y="12021"/>
+                <wp:lineTo x="8899" y="1717"/>
+                <wp:lineTo x="4247" y="1717"/>
               </wp:wrapPolygon>
             </wp:wrapTight>
-            <wp:docPr id="36" name="Picture 36" descr="Implementing a Documental database with MongoDB"/>
+            <wp:docPr id="17" name="Picture 17" descr="GitHub - styled-components/styled-components: Visual primitives for the  component age. Use the best bits of ES6 and CSS to style your apps without  stress 💅"/>
             <wp:cNvGraphicFramePr>
               <a:graphicFrameLocks xmlns:a="http://schemas.openxmlformats.org/drawingml/2006/main" noChangeAspect="1"/>
             </wp:cNvGraphicFramePr>
@@ -2143,26 +2159,26 @@
               <a:graphicData uri="http://schemas.openxmlformats.org/drawingml/2006/picture">
                 <pic:pic xmlns:pic="http://schemas.openxmlformats.org/drawingml/2006/picture">
                   <pic:nvPicPr>
-                    <pic:cNvPr id="0" name="Picture 5" descr="Implementing a Documental database with MongoDB"/>
+                    <pic:cNvPr id="0" name="Picture 6" descr="GitHub - styled-components/styled-components: Visual primitives for the  component age. Use the best bits of ES6 and CSS to style your apps without  stress 💅"/>
                     <pic:cNvPicPr>
                       <a:picLocks noChangeAspect="1" noChangeArrowheads="1"/>
                     </pic:cNvPicPr>
                   </pic:nvPicPr>
                   <pic:blipFill rotWithShape="1">
-                    <a:blip r:embed="rId19" cstate="print">
+                    <a:blip r:embed="rId17">
                       <a:extLst>
                         <a:ext uri="{28A0092B-C50C-407E-A947-70E740481C1C}">
                           <a14:useLocalDpi xmlns:a14="http://schemas.microsoft.com/office/drawing/2010/main" val="0"/>
                         </a:ext>
                       </a:extLst>
                     </a:blip>
-                    <a:srcRect l="17904" r="-1227"/>
+                    <a:srcRect l="8696" t="63958" r="8696" b="6832"/>
                     <a:stretch/>
                   </pic:blipFill>
                   <pic:spPr bwMode="auto">
                     <a:xfrm>
                       <a:off x="0" y="0"/>
-                      <a:ext cx="1950720" cy="779780"/>
+                      <a:ext cx="2034540" cy="718820"/>
                     </a:xfrm>
                     <a:prstGeom prst="rect">
                       <a:avLst/>
@@ -2180,10 +2196,10 @@
                 </pic:pic>
               </a:graphicData>
             </a:graphic>
-            <wp14:sizeRelH relativeFrom="page">
+            <wp14:sizeRelH relativeFrom="margin">
               <wp14:pctWidth>0</wp14:pctWidth>
             </wp14:sizeRelH>
-            <wp14:sizeRelV relativeFrom="page">
+            <wp14:sizeRelV relativeFrom="margin">
               <wp14:pctHeight>0</wp14:pctHeight>
             </wp14:sizeRelV>
           </wp:anchor>
@@ -2194,7 +2210,7 @@
           <w:noProof/>
         </w:rPr>
         <w:drawing>
-          <wp:anchor distT="0" distB="0" distL="114300" distR="114300" simplePos="0" relativeHeight="251692032" behindDoc="1" locked="0" layoutInCell="1" allowOverlap="1" wp14:anchorId="08CCAD7D" wp14:editId="613E7630">
+          <wp:anchor distT="0" distB="0" distL="114300" distR="114300" simplePos="0" relativeHeight="251692032" behindDoc="1" locked="0" layoutInCell="1" allowOverlap="1" wp14:anchorId="08CCAD7D" wp14:editId="4FDCF461">
             <wp:simplePos x="0" y="0"/>
             <wp:positionH relativeFrom="column">
               <wp:posOffset>464820</wp:posOffset>
@@ -2286,6 +2302,604 @@
         </w:rPr>
         <w:lastRenderedPageBreak/>
         <w:drawing>
+          <wp:anchor distT="0" distB="0" distL="114300" distR="114300" simplePos="0" relativeHeight="251705344" behindDoc="1" locked="0" layoutInCell="1" allowOverlap="1" wp14:anchorId="735CA3DB" wp14:editId="6BA4DF50">
+            <wp:simplePos x="0" y="0"/>
+            <wp:positionH relativeFrom="margin">
+              <wp:posOffset>2582545</wp:posOffset>
+            </wp:positionH>
+            <wp:positionV relativeFrom="paragraph">
+              <wp:posOffset>7223760</wp:posOffset>
+            </wp:positionV>
+            <wp:extent cx="2269490" cy="544195"/>
+            <wp:effectExtent l="0" t="0" r="0" b="8255"/>
+            <wp:wrapTight wrapText="bothSides">
+              <wp:wrapPolygon edited="0">
+                <wp:start x="10697" y="1512"/>
+                <wp:lineTo x="1450" y="6049"/>
+                <wp:lineTo x="363" y="6805"/>
+                <wp:lineTo x="363" y="16635"/>
+                <wp:lineTo x="5983" y="19659"/>
+                <wp:lineTo x="7978" y="21172"/>
+                <wp:lineTo x="9065" y="21172"/>
+                <wp:lineTo x="20669" y="16635"/>
+                <wp:lineTo x="20488" y="8317"/>
+                <wp:lineTo x="19400" y="1512"/>
+                <wp:lineTo x="10697" y="1512"/>
+              </wp:wrapPolygon>
+            </wp:wrapTight>
+            <wp:docPr id="45" name="Picture 45"/>
+            <wp:cNvGraphicFramePr>
+              <a:graphicFrameLocks xmlns:a="http://schemas.openxmlformats.org/drawingml/2006/main" noChangeAspect="1"/>
+            </wp:cNvGraphicFramePr>
+            <a:graphic xmlns:a="http://schemas.openxmlformats.org/drawingml/2006/main">
+              <a:graphicData uri="http://schemas.openxmlformats.org/drawingml/2006/picture">
+                <pic:pic xmlns:pic="http://schemas.openxmlformats.org/drawingml/2006/picture">
+                  <pic:nvPicPr>
+                    <pic:cNvPr id="1" name=""/>
+                    <pic:cNvPicPr/>
+                  </pic:nvPicPr>
+                  <pic:blipFill>
+                    <a:blip r:embed="rId10" cstate="print">
+                      <a:extLst>
+                        <a:ext uri="{BEBA8EAE-BF5A-486C-A8C5-ECC9F3942E4B}">
+                          <a14:imgProps xmlns:a14="http://schemas.microsoft.com/office/drawing/2010/main">
+                            <a14:imgLayer r:embed="rId11">
+                              <a14:imgEffect>
+                                <a14:backgroundRemoval t="9375" b="89931" l="5250" r="93583">
+                                  <a14:foregroundMark x1="5250" y1="69444" x2="6700" y2="35090"/>
+                                  <a14:foregroundMark x1="27065" y1="53255" x2="29083" y2="59722"/>
+                                  <a14:foregroundMark x1="22583" y1="38889" x2="23457" y2="41690"/>
+                                  <a14:foregroundMark x1="29083" y1="59722" x2="28167" y2="66667"/>
+                                  <a14:foregroundMark x1="35129" y1="57955" x2="33583" y2="39236"/>
+                                  <a14:foregroundMark x1="36250" y1="71528" x2="36204" y2="70971"/>
+                                  <a14:foregroundMark x1="33583" y1="39236" x2="34000" y2="26736"/>
+                                  <a14:foregroundMark x1="40917" y1="86458" x2="41167" y2="39583"/>
+                                  <a14:foregroundMark x1="76000" y1="72569" x2="77333" y2="17708"/>
+                                  <a14:foregroundMark x1="81167" y1="71181" x2="81667" y2="37500"/>
+                                  <a14:foregroundMark x1="81667" y1="37500" x2="81667" y2="37500"/>
+                                  <a14:foregroundMark x1="81833" y1="21528" x2="81833" y2="21528"/>
+                                  <a14:foregroundMark x1="86250" y1="71181" x2="87167" y2="20139"/>
+                                  <a14:foregroundMark x1="90419" y1="69768" x2="90417" y2="70486"/>
+                                  <a14:foregroundMark x1="90437" y1="62824" x2="90426" y2="67122"/>
+                                  <a14:foregroundMark x1="90500" y1="38542" x2="90496" y2="40169"/>
+                                  <a14:foregroundMark x1="93583" y1="54861" x2="91667" y2="35764"/>
+                                  <a14:backgroundMark x1="26250" y1="47917" x2="23833" y2="47917"/>
+                                  <a14:backgroundMark x1="7167" y1="31597" x2="6167" y2="31597"/>
+                                  <a14:backgroundMark x1="35667" y1="65625" x2="35667" y2="58333"/>
+                                  <a14:backgroundMark x1="35250" y1="60764" x2="35417" y2="58333"/>
+                                  <a14:backgroundMark x1="35417" y1="58333" x2="35417" y2="58333"/>
+                                  <a14:backgroundMark x1="89833" y1="57639" x2="90250" y2="51389"/>
+                                  <a14:backgroundMark x1="91000" y1="59722" x2="91167" y2="45833"/>
+                                  <a14:backgroundMark x1="90667" y1="62500" x2="90500" y2="46875"/>
+                                  <a14:backgroundMark x1="90917" y1="56597" x2="88833" y2="56597"/>
+                                  <a14:backgroundMark x1="90750" y1="64236" x2="90250" y2="60417"/>
+                                  <a14:backgroundMark x1="90250" y1="66319" x2="91000" y2="57639"/>
+                                  <a14:backgroundMark x1="90000" y1="65625" x2="90250" y2="55556"/>
+                                  <a14:backgroundMark x1="90500" y1="63542" x2="90667" y2="44792"/>
+                                  <a14:backgroundMark x1="91167" y1="56597" x2="90417" y2="44792"/>
+                                  <a14:backgroundMark x1="90917" y1="46875" x2="89583" y2="50347"/>
+                                  <a14:backgroundMark x1="91167" y1="44792" x2="90167" y2="44444"/>
+                                  <a14:backgroundMark x1="89833" y1="64236" x2="90750" y2="60417"/>
+                                  <a14:backgroundMark x1="90917" y1="60417" x2="89250" y2="54861"/>
+                                  <a14:backgroundMark x1="90667" y1="65625" x2="90250" y2="55556"/>
+                                  <a14:backgroundMark x1="90250" y1="55556" x2="90250" y2="55556"/>
+                                </a14:backgroundRemoval>
+                              </a14:imgEffect>
+                            </a14:imgLayer>
+                          </a14:imgProps>
+                        </a:ext>
+                        <a:ext uri="{28A0092B-C50C-407E-A947-70E740481C1C}">
+                          <a14:useLocalDpi xmlns:a14="http://schemas.microsoft.com/office/drawing/2010/main" val="0"/>
+                        </a:ext>
+                      </a:extLst>
+                    </a:blip>
+                    <a:stretch>
+                      <a:fillRect/>
+                    </a:stretch>
+                  </pic:blipFill>
+                  <pic:spPr>
+                    <a:xfrm>
+                      <a:off x="0" y="0"/>
+                      <a:ext cx="2269490" cy="544195"/>
+                    </a:xfrm>
+                    <a:prstGeom prst="rect">
+                      <a:avLst/>
+                    </a:prstGeom>
+                  </pic:spPr>
+                </pic:pic>
+              </a:graphicData>
+            </a:graphic>
+            <wp14:sizeRelH relativeFrom="page">
+              <wp14:pctWidth>0</wp14:pctWidth>
+            </wp14:sizeRelH>
+            <wp14:sizeRelV relativeFrom="page">
+              <wp14:pctHeight>0</wp14:pctHeight>
+            </wp14:sizeRelV>
+          </wp:anchor>
+        </w:drawing>
+      </w:r>
+      <w:r>
+        <w:rPr>
+          <w:noProof/>
+        </w:rPr>
+        <w:drawing>
+          <wp:anchor distT="0" distB="0" distL="114300" distR="114300" simplePos="0" relativeHeight="251703296" behindDoc="1" locked="0" layoutInCell="1" allowOverlap="1" wp14:anchorId="49B33399" wp14:editId="0600B99D">
+            <wp:simplePos x="0" y="0"/>
+            <wp:positionH relativeFrom="column">
+              <wp:posOffset>876300</wp:posOffset>
+            </wp:positionH>
+            <wp:positionV relativeFrom="paragraph">
+              <wp:posOffset>6819900</wp:posOffset>
+            </wp:positionV>
+            <wp:extent cx="1127760" cy="1302385"/>
+            <wp:effectExtent l="0" t="0" r="0" b="0"/>
+            <wp:wrapTight wrapText="bothSides">
+              <wp:wrapPolygon edited="0">
+                <wp:start x="0" y="0"/>
+                <wp:lineTo x="0" y="21168"/>
+                <wp:lineTo x="21162" y="21168"/>
+                <wp:lineTo x="21162" y="0"/>
+                <wp:lineTo x="0" y="0"/>
+              </wp:wrapPolygon>
+            </wp:wrapTight>
+            <wp:docPr id="42" name="Picture 42" descr="SeleniumHQ Browser Automation"/>
+            <wp:cNvGraphicFramePr>
+              <a:graphicFrameLocks xmlns:a="http://schemas.openxmlformats.org/drawingml/2006/main" noChangeAspect="1"/>
+            </wp:cNvGraphicFramePr>
+            <a:graphic xmlns:a="http://schemas.openxmlformats.org/drawingml/2006/main">
+              <a:graphicData uri="http://schemas.openxmlformats.org/drawingml/2006/picture">
+                <pic:pic xmlns:pic="http://schemas.openxmlformats.org/drawingml/2006/picture">
+                  <pic:nvPicPr>
+                    <pic:cNvPr id="0" name="Picture 10" descr="SeleniumHQ Browser Automation"/>
+                    <pic:cNvPicPr>
+                      <a:picLocks noChangeAspect="1" noChangeArrowheads="1"/>
+                    </pic:cNvPicPr>
+                  </pic:nvPicPr>
+                  <pic:blipFill rotWithShape="1">
+                    <a:blip r:embed="rId19" cstate="print">
+                      <a:extLst>
+                        <a:ext uri="{28A0092B-C50C-407E-A947-70E740481C1C}">
+                          <a14:useLocalDpi xmlns:a14="http://schemas.microsoft.com/office/drawing/2010/main" val="0"/>
+                        </a:ext>
+                      </a:extLst>
+                    </a:blip>
+                    <a:srcRect l="4890" r="4635"/>
+                    <a:stretch/>
+                  </pic:blipFill>
+                  <pic:spPr bwMode="auto">
+                    <a:xfrm>
+                      <a:off x="0" y="0"/>
+                      <a:ext cx="1127760" cy="1302385"/>
+                    </a:xfrm>
+                    <a:prstGeom prst="rect">
+                      <a:avLst/>
+                    </a:prstGeom>
+                    <a:noFill/>
+                    <a:ln>
+                      <a:noFill/>
+                    </a:ln>
+                    <a:extLst>
+                      <a:ext uri="{53640926-AAD7-44D8-BBD7-CCE9431645EC}">
+                        <a14:shadowObscured xmlns:a14="http://schemas.microsoft.com/office/drawing/2010/main"/>
+                      </a:ext>
+                    </a:extLst>
+                  </pic:spPr>
+                </pic:pic>
+              </a:graphicData>
+            </a:graphic>
+            <wp14:sizeRelH relativeFrom="margin">
+              <wp14:pctWidth>0</wp14:pctWidth>
+            </wp14:sizeRelH>
+            <wp14:sizeRelV relativeFrom="margin">
+              <wp14:pctHeight>0</wp14:pctHeight>
+            </wp14:sizeRelV>
+          </wp:anchor>
+        </w:drawing>
+      </w:r>
+      <w:r>
+        <w:rPr>
+          <w:noProof/>
+        </w:rPr>
+        <w:drawing>
+          <wp:anchor distT="0" distB="0" distL="114300" distR="114300" simplePos="0" relativeHeight="251702272" behindDoc="1" locked="0" layoutInCell="1" allowOverlap="1" wp14:anchorId="6AAD0012" wp14:editId="6CD39923">
+            <wp:simplePos x="0" y="0"/>
+            <wp:positionH relativeFrom="column">
+              <wp:posOffset>1623060</wp:posOffset>
+            </wp:positionH>
+            <wp:positionV relativeFrom="paragraph">
+              <wp:posOffset>5143500</wp:posOffset>
+            </wp:positionV>
+            <wp:extent cx="1920875" cy="1033780"/>
+            <wp:effectExtent l="0" t="0" r="3175" b="0"/>
+            <wp:wrapTight wrapText="bothSides">
+              <wp:wrapPolygon edited="0">
+                <wp:start x="11996" y="0"/>
+                <wp:lineTo x="10068" y="1592"/>
+                <wp:lineTo x="7498" y="5174"/>
+                <wp:lineTo x="0" y="8757"/>
+                <wp:lineTo x="0" y="16319"/>
+                <wp:lineTo x="643" y="19504"/>
+                <wp:lineTo x="2356" y="21096"/>
+                <wp:lineTo x="2571" y="21096"/>
+                <wp:lineTo x="13924" y="21096"/>
+                <wp:lineTo x="14352" y="21096"/>
+                <wp:lineTo x="16280" y="19106"/>
+                <wp:lineTo x="21421" y="18708"/>
+                <wp:lineTo x="21421" y="13135"/>
+                <wp:lineTo x="18851" y="12737"/>
+                <wp:lineTo x="19279" y="5572"/>
+                <wp:lineTo x="17137" y="1194"/>
+                <wp:lineTo x="16066" y="0"/>
+                <wp:lineTo x="11996" y="0"/>
+              </wp:wrapPolygon>
+            </wp:wrapTight>
+            <wp:docPr id="41" name="Picture 41" descr="scikit-learn - Wikipedia"/>
+            <wp:cNvGraphicFramePr>
+              <a:graphicFrameLocks xmlns:a="http://schemas.openxmlformats.org/drawingml/2006/main" noChangeAspect="1"/>
+            </wp:cNvGraphicFramePr>
+            <a:graphic xmlns:a="http://schemas.openxmlformats.org/drawingml/2006/main">
+              <a:graphicData uri="http://schemas.openxmlformats.org/drawingml/2006/picture">
+                <pic:pic xmlns:pic="http://schemas.openxmlformats.org/drawingml/2006/picture">
+                  <pic:nvPicPr>
+                    <pic:cNvPr id="0" name="Picture 8" descr="scikit-learn - Wikipedia"/>
+                    <pic:cNvPicPr>
+                      <a:picLocks noChangeAspect="1" noChangeArrowheads="1"/>
+                    </pic:cNvPicPr>
+                  </pic:nvPicPr>
+                  <pic:blipFill>
+                    <a:blip r:embed="rId20" cstate="print">
+                      <a:extLst>
+                        <a:ext uri="{28A0092B-C50C-407E-A947-70E740481C1C}">
+                          <a14:useLocalDpi xmlns:a14="http://schemas.microsoft.com/office/drawing/2010/main" val="0"/>
+                        </a:ext>
+                      </a:extLst>
+                    </a:blip>
+                    <a:srcRect/>
+                    <a:stretch>
+                      <a:fillRect/>
+                    </a:stretch>
+                  </pic:blipFill>
+                  <pic:spPr bwMode="auto">
+                    <a:xfrm>
+                      <a:off x="0" y="0"/>
+                      <a:ext cx="1920875" cy="1033780"/>
+                    </a:xfrm>
+                    <a:prstGeom prst="rect">
+                      <a:avLst/>
+                    </a:prstGeom>
+                    <a:noFill/>
+                    <a:ln>
+                      <a:noFill/>
+                    </a:ln>
+                  </pic:spPr>
+                </pic:pic>
+              </a:graphicData>
+            </a:graphic>
+            <wp14:sizeRelH relativeFrom="margin">
+              <wp14:pctWidth>0</wp14:pctWidth>
+            </wp14:sizeRelH>
+            <wp14:sizeRelV relativeFrom="margin">
+              <wp14:pctHeight>0</wp14:pctHeight>
+            </wp14:sizeRelV>
+          </wp:anchor>
+        </w:drawing>
+      </w:r>
+      <w:r>
+        <mc:AlternateContent>
+          <mc:Choice Requires="wps">
+            <w:drawing>
+              <wp:anchor distT="0" distB="0" distL="114300" distR="114300" simplePos="0" relativeHeight="251701248" behindDoc="0" locked="0" layoutInCell="1" allowOverlap="1" wp14:anchorId="1AE3CD0B" wp14:editId="7BD8739F">
+                <wp:simplePos x="0" y="0"/>
+                <wp:positionH relativeFrom="column">
+                  <wp:posOffset>1485900</wp:posOffset>
+                </wp:positionH>
+                <wp:positionV relativeFrom="paragraph">
+                  <wp:posOffset>4678680</wp:posOffset>
+                </wp:positionV>
+                <wp:extent cx="2202180" cy="2042160"/>
+                <wp:effectExtent l="38100" t="38100" r="45720" b="34290"/>
+                <wp:wrapNone/>
+                <wp:docPr id="40" name="Oval 40"/>
+                <wp:cNvGraphicFramePr/>
+                <a:graphic xmlns:a="http://schemas.openxmlformats.org/drawingml/2006/main">
+                  <a:graphicData uri="http://schemas.microsoft.com/office/word/2010/wordprocessingShape">
+                    <wps:wsp>
+                      <wps:cNvSpPr/>
+                      <wps:spPr>
+                        <a:xfrm>
+                          <a:off x="0" y="0"/>
+                          <a:ext cx="2202180" cy="2042160"/>
+                        </a:xfrm>
+                        <a:prstGeom prst="ellipse">
+                          <a:avLst/>
+                        </a:prstGeom>
+                        <a:solidFill>
+                          <a:schemeClr val="bg1"/>
+                        </a:solidFill>
+                        <a:ln w="76200">
+                          <a:solidFill>
+                            <a:schemeClr val="tx1"/>
+                          </a:solidFill>
+                        </a:ln>
+                      </wps:spPr>
+                      <wps:style>
+                        <a:lnRef idx="2">
+                          <a:schemeClr val="accent1">
+                            <a:shade val="50000"/>
+                          </a:schemeClr>
+                        </a:lnRef>
+                        <a:fillRef idx="1">
+                          <a:schemeClr val="accent1"/>
+                        </a:fillRef>
+                        <a:effectRef idx="0">
+                          <a:schemeClr val="accent1"/>
+                        </a:effectRef>
+                        <a:fontRef idx="minor">
+                          <a:schemeClr val="lt1"/>
+                        </a:fontRef>
+                      </wps:style>
+                      <wps:bodyPr rot="0" spcFirstLastPara="0" vertOverflow="overflow" horzOverflow="overflow" vert="horz" wrap="square" lIns="91440" tIns="45720" rIns="91440" bIns="45720" numCol="1" spcCol="0" rtlCol="0" fromWordArt="0" anchor="ctr" anchorCtr="0" forceAA="0" compatLnSpc="1">
+                        <a:prstTxWarp prst="textNoShape">
+                          <a:avLst/>
+                        </a:prstTxWarp>
+                        <a:noAutofit/>
+                      </wps:bodyPr>
+                    </wps:wsp>
+                  </a:graphicData>
+                </a:graphic>
+                <wp14:sizeRelH relativeFrom="margin">
+                  <wp14:pctWidth>0</wp14:pctWidth>
+                </wp14:sizeRelH>
+                <wp14:sizeRelV relativeFrom="margin">
+                  <wp14:pctHeight>0</wp14:pctHeight>
+                </wp14:sizeRelV>
+              </wp:anchor>
+            </w:drawing>
+          </mc:Choice>
+          <mc:Fallback>
+            <w:pict>
+              <v:oval w14:anchorId="3CB107DB" id="Oval 40" o:spid="_x0000_s1026" style="position:absolute;margin-left:117pt;margin-top:368.4pt;width:173.4pt;height:160.8pt;z-index:251701248;visibility:visible;mso-wrap-style:square;mso-width-percent:0;mso-height-percent:0;mso-wrap-distance-left:9pt;mso-wrap-distance-top:0;mso-wrap-distance-right:9pt;mso-wrap-distance-bottom:0;mso-position-horizontal:absolute;mso-position-horizontal-relative:text;mso-position-vertical:absolute;mso-position-vertical-relative:text;mso-width-percent:0;mso-height-percent:0;mso-width-relative:margin;mso-height-relative:margin;v-text-anchor:middle" o:gfxdata="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" fillcolor="white [3212]" strokecolor="black [3213]" strokeweight="6pt">
+                <v:stroke joinstyle="miter"/>
+              </v:oval>
+            </w:pict>
+          </mc:Fallback>
+        </mc:AlternateContent>
+      </w:r>
+      <w:r>
+        <mc:AlternateContent>
+          <mc:Choice Requires="wps">
+            <w:drawing>
+              <wp:anchor distT="0" distB="0" distL="114300" distR="114300" simplePos="0" relativeHeight="251700224" behindDoc="0" locked="0" layoutInCell="1" allowOverlap="1" wp14:anchorId="55ACADF2" wp14:editId="549483C6">
+                <wp:simplePos x="0" y="0"/>
+                <wp:positionH relativeFrom="column">
+                  <wp:posOffset>396240</wp:posOffset>
+                </wp:positionH>
+                <wp:positionV relativeFrom="paragraph">
+                  <wp:posOffset>6469380</wp:posOffset>
+                </wp:positionV>
+                <wp:extent cx="2202180" cy="2042160"/>
+                <wp:effectExtent l="38100" t="38100" r="45720" b="34290"/>
+                <wp:wrapNone/>
+                <wp:docPr id="39" name="Oval 39"/>
+                <wp:cNvGraphicFramePr/>
+                <a:graphic xmlns:a="http://schemas.openxmlformats.org/drawingml/2006/main">
+                  <a:graphicData uri="http://schemas.microsoft.com/office/word/2010/wordprocessingShape">
+                    <wps:wsp>
+                      <wps:cNvSpPr/>
+                      <wps:spPr>
+                        <a:xfrm>
+                          <a:off x="0" y="0"/>
+                          <a:ext cx="2202180" cy="2042160"/>
+                        </a:xfrm>
+                        <a:prstGeom prst="ellipse">
+                          <a:avLst/>
+                        </a:prstGeom>
+                        <a:solidFill>
+                          <a:srgbClr val="08B418"/>
+                        </a:solidFill>
+                        <a:ln w="76200">
+                          <a:solidFill>
+                            <a:schemeClr val="tx1"/>
+                          </a:solidFill>
+                        </a:ln>
+                      </wps:spPr>
+                      <wps:style>
+                        <a:lnRef idx="2">
+                          <a:schemeClr val="accent1">
+                            <a:shade val="50000"/>
+                          </a:schemeClr>
+                        </a:lnRef>
+                        <a:fillRef idx="1">
+                          <a:schemeClr val="accent1"/>
+                        </a:fillRef>
+                        <a:effectRef idx="0">
+                          <a:schemeClr val="accent1"/>
+                        </a:effectRef>
+                        <a:fontRef idx="minor">
+                          <a:schemeClr val="lt1"/>
+                        </a:fontRef>
+                      </wps:style>
+                      <wps:bodyPr rot="0" spcFirstLastPara="0" vertOverflow="overflow" horzOverflow="overflow" vert="horz" wrap="square" lIns="91440" tIns="45720" rIns="91440" bIns="45720" numCol="1" spcCol="0" rtlCol="0" fromWordArt="0" anchor="ctr" anchorCtr="0" forceAA="0" compatLnSpc="1">
+                        <a:prstTxWarp prst="textNoShape">
+                          <a:avLst/>
+                        </a:prstTxWarp>
+                        <a:noAutofit/>
+                      </wps:bodyPr>
+                    </wps:wsp>
+                  </a:graphicData>
+                </a:graphic>
+                <wp14:sizeRelH relativeFrom="margin">
+                  <wp14:pctWidth>0</wp14:pctWidth>
+                </wp14:sizeRelH>
+                <wp14:sizeRelV relativeFrom="margin">
+                  <wp14:pctHeight>0</wp14:pctHeight>
+                </wp14:sizeRelV>
+              </wp:anchor>
+            </w:drawing>
+          </mc:Choice>
+          <mc:Fallback>
+            <w:pict>
+              <v:oval w14:anchorId="2C0CCB52" id="Oval 39" o:spid="_x0000_s1026" style="position:absolute;margin-left:31.2pt;margin-top:509.4pt;width:173.4pt;height:160.8pt;z-index:251700224;visibility:visible;mso-wrap-style:square;mso-width-percent:0;mso-height-percent:0;mso-wrap-distance-left:9pt;mso-wrap-distance-top:0;mso-wrap-distance-right:9pt;mso-wrap-distance-bottom:0;mso-position-horizontal:absolute;mso-position-horizontal-relative:text;mso-position-vertical:absolute;mso-position-vertical-relative:text;mso-width-percent:0;mso-height-percent:0;mso-width-relative:margin;mso-height-relative:margin;v-text-anchor:middle" o:gfxdata="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" fillcolor="#08b418" strokecolor="black [3213]" strokeweight="6pt">
+                <v:stroke joinstyle="miter"/>
+              </v:oval>
+            </w:pict>
+          </mc:Fallback>
+        </mc:AlternateContent>
+      </w:r>
+      <w:r>
+        <mc:AlternateContent>
+          <mc:Choice Requires="wps">
+            <w:drawing>
+              <wp:anchor distT="0" distB="0" distL="114300" distR="114300" simplePos="0" relativeHeight="251699200" behindDoc="0" locked="0" layoutInCell="1" allowOverlap="1" wp14:anchorId="2613DEC0" wp14:editId="6BCACF7E">
+                <wp:simplePos x="0" y="0"/>
+                <wp:positionH relativeFrom="column">
+                  <wp:posOffset>2606040</wp:posOffset>
+                </wp:positionH>
+                <wp:positionV relativeFrom="paragraph">
+                  <wp:posOffset>6446520</wp:posOffset>
+                </wp:positionV>
+                <wp:extent cx="2202180" cy="2042160"/>
+                <wp:effectExtent l="38100" t="38100" r="45720" b="34290"/>
+                <wp:wrapNone/>
+                <wp:docPr id="38" name="Oval 38"/>
+                <wp:cNvGraphicFramePr/>
+                <a:graphic xmlns:a="http://schemas.openxmlformats.org/drawingml/2006/main">
+                  <a:graphicData uri="http://schemas.microsoft.com/office/word/2010/wordprocessingShape">
+                    <wps:wsp>
+                      <wps:cNvSpPr/>
+                      <wps:spPr>
+                        <a:xfrm>
+                          <a:off x="0" y="0"/>
+                          <a:ext cx="2202180" cy="2042160"/>
+                        </a:xfrm>
+                        <a:prstGeom prst="ellipse">
+                          <a:avLst/>
+                        </a:prstGeom>
+                        <a:solidFill>
+                          <a:schemeClr val="bg1"/>
+                        </a:solidFill>
+                        <a:ln w="76200">
+                          <a:solidFill>
+                            <a:schemeClr val="tx1"/>
+                          </a:solidFill>
+                        </a:ln>
+                      </wps:spPr>
+                      <wps:style>
+                        <a:lnRef idx="2">
+                          <a:schemeClr val="accent1">
+                            <a:shade val="50000"/>
+                          </a:schemeClr>
+                        </a:lnRef>
+                        <a:fillRef idx="1">
+                          <a:schemeClr val="accent1"/>
+                        </a:fillRef>
+                        <a:effectRef idx="0">
+                          <a:schemeClr val="accent1"/>
+                        </a:effectRef>
+                        <a:fontRef idx="minor">
+                          <a:schemeClr val="lt1"/>
+                        </a:fontRef>
+                      </wps:style>
+                      <wps:bodyPr rot="0" spcFirstLastPara="0" vertOverflow="overflow" horzOverflow="overflow" vert="horz" wrap="square" lIns="91440" tIns="45720" rIns="91440" bIns="45720" numCol="1" spcCol="0" rtlCol="0" fromWordArt="0" anchor="ctr" anchorCtr="0" forceAA="0" compatLnSpc="1">
+                        <a:prstTxWarp prst="textNoShape">
+                          <a:avLst/>
+                        </a:prstTxWarp>
+                        <a:noAutofit/>
+                      </wps:bodyPr>
+                    </wps:wsp>
+                  </a:graphicData>
+                </a:graphic>
+                <wp14:sizeRelH relativeFrom="margin">
+                  <wp14:pctWidth>0</wp14:pctWidth>
+                </wp14:sizeRelH>
+                <wp14:sizeRelV relativeFrom="margin">
+                  <wp14:pctHeight>0</wp14:pctHeight>
+                </wp14:sizeRelV>
+              </wp:anchor>
+            </w:drawing>
+          </mc:Choice>
+          <mc:Fallback>
+            <w:pict>
+              <v:oval w14:anchorId="047B9479" id="Oval 38" o:spid="_x0000_s1026" style="position:absolute;margin-left:205.2pt;margin-top:507.6pt;width:173.4pt;height:160.8pt;z-index:251699200;visibility:visible;mso-wrap-style:square;mso-width-percent:0;mso-height-percent:0;mso-wrap-distance-left:9pt;mso-wrap-distance-top:0;mso-wrap-distance-right:9pt;mso-wrap-distance-bottom:0;mso-position-horizontal:absolute;mso-position-horizontal-relative:text;mso-position-vertical:absolute;mso-position-vertical-relative:text;mso-width-percent:0;mso-height-percent:0;mso-width-relative:margin;mso-height-relative:margin;v-text-anchor:middle" o:gfxdata="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" fillcolor="white [3212]" strokecolor="black [3213]" strokeweight="6pt">
+                <v:stroke joinstyle="miter"/>
+              </v:oval>
+            </w:pict>
+          </mc:Fallback>
+        </mc:AlternateContent>
+      </w:r>
+      <w:r>
+        <mc:AlternateContent>
+          <mc:Choice Requires="wps">
+            <w:drawing>
+              <wp:anchor distT="0" distB="0" distL="114300" distR="114300" simplePos="0" relativeHeight="251698176" behindDoc="0" locked="0" layoutInCell="1" allowOverlap="1" wp14:anchorId="42E199F9" wp14:editId="2F17EDFC">
+                <wp:simplePos x="0" y="0"/>
+                <wp:positionH relativeFrom="column">
+                  <wp:posOffset>213360</wp:posOffset>
+                </wp:positionH>
+                <wp:positionV relativeFrom="paragraph">
+                  <wp:posOffset>4389120</wp:posOffset>
+                </wp:positionV>
+                <wp:extent cx="4861560" cy="4198620"/>
+                <wp:effectExtent l="0" t="0" r="15240" b="11430"/>
+                <wp:wrapNone/>
+                <wp:docPr id="20" name="Rectangle 20"/>
+                <wp:cNvGraphicFramePr/>
+                <a:graphic xmlns:a="http://schemas.openxmlformats.org/drawingml/2006/main">
+                  <a:graphicData uri="http://schemas.microsoft.com/office/word/2010/wordprocessingShape">
+                    <wps:wsp>
+                      <wps:cNvSpPr/>
+                      <wps:spPr>
+                        <a:xfrm>
+                          <a:off x="0" y="0"/>
+                          <a:ext cx="4861560" cy="4198620"/>
+                        </a:xfrm>
+                        <a:prstGeom prst="rect">
+                          <a:avLst/>
+                        </a:prstGeom>
+                        <a:solidFill>
+                          <a:srgbClr val="FF0000"/>
+                        </a:solidFill>
+                      </wps:spPr>
+                      <wps:style>
+                        <a:lnRef idx="2">
+                          <a:schemeClr val="accent1">
+                            <a:shade val="50000"/>
+                          </a:schemeClr>
+                        </a:lnRef>
+                        <a:fillRef idx="1">
+                          <a:schemeClr val="accent1"/>
+                        </a:fillRef>
+                        <a:effectRef idx="0">
+                          <a:schemeClr val="accent1"/>
+                        </a:effectRef>
+                        <a:fontRef idx="minor">
+                          <a:schemeClr val="lt1"/>
+                        </a:fontRef>
+                      </wps:style>
+                      <wps:bodyPr rot="0" spcFirstLastPara="0" vertOverflow="overflow" horzOverflow="overflow" vert="horz" wrap="square" lIns="91440" tIns="45720" rIns="91440" bIns="45720" numCol="1" spcCol="0" rtlCol="0" fromWordArt="0" anchor="ctr" anchorCtr="0" forceAA="0" compatLnSpc="1">
+                        <a:prstTxWarp prst="textNoShape">
+                          <a:avLst/>
+                        </a:prstTxWarp>
+                        <a:noAutofit/>
+                      </wps:bodyPr>
+                    </wps:wsp>
+                  </a:graphicData>
+                </a:graphic>
+              </wp:anchor>
+            </w:drawing>
+          </mc:Choice>
+          <mc:Fallback>
+            <w:pict>
+              <v:rect w14:anchorId="4C9810FB" id="Rectangle 20" o:spid="_x0000_s1026" style="position:absolute;margin-left:16.8pt;margin-top:345.6pt;width:382.8pt;height:330.6pt;z-index:251698176;visibility:visible;mso-wrap-style:square;mso-wrap-distance-left:9pt;mso-wrap-distance-top:0;mso-wrap-distance-right:9pt;mso-wrap-distance-bottom:0;mso-position-horizontal:absolute;mso-position-horizontal-relative:text;mso-position-vertical:absolute;mso-position-vertical-relative:text;v-text-anchor:middle" o:gfxdata="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" fillcolor="red" strokecolor="#1f3763 [1604]" strokeweight="1pt"/>
+            </w:pict>
+          </mc:Fallback>
+        </mc:AlternateContent>
+      </w:r>
+      <w:r>
+        <w:rPr>
+          <w:noProof/>
+        </w:rPr>
+        <w:drawing>
           <wp:anchor distT="0" distB="0" distL="114300" distR="114300" simplePos="0" relativeHeight="251670528" behindDoc="1" locked="0" layoutInCell="1" allowOverlap="1" wp14:anchorId="4B7E3BAE" wp14:editId="1481242A">
             <wp:simplePos x="0" y="0"/>
             <wp:positionH relativeFrom="margin">
@@ -2330,7 +2944,7 @@
                     </pic:cNvPicPr>
                   </pic:nvPicPr>
                   <pic:blipFill>
-                    <a:blip r:embed="rId20" cstate="print">
+                    <a:blip r:embed="rId21" cstate="print">
                       <a:extLst>
                         <a:ext uri="{28A0092B-C50C-407E-A947-70E740481C1C}">
                           <a14:useLocalDpi xmlns:a14="http://schemas.microsoft.com/office/drawing/2010/main" val="0"/>
@@ -2483,7 +3097,7 @@
                     </pic:cNvPicPr>
                   </pic:nvPicPr>
                   <pic:blipFill>
-                    <a:blip r:embed="rId21" cstate="print">
+                    <a:blip r:embed="rId22" cstate="print">
                       <a:extLst>
                         <a:ext uri="{28A0092B-C50C-407E-A947-70E740481C1C}">
                           <a14:useLocalDpi xmlns:a14="http://schemas.microsoft.com/office/drawing/2010/main" val="0"/>
@@ -2564,7 +3178,7 @@
                     </pic:cNvPicPr>
                   </pic:nvPicPr>
                   <pic:blipFill>
-                    <a:blip r:embed="rId22" cstate="print">
+                    <a:blip r:embed="rId23" cstate="print">
                       <a:extLst>
                         <a:ext uri="{28A0092B-C50C-407E-A947-70E740481C1C}">
                           <a14:useLocalDpi xmlns:a14="http://schemas.microsoft.com/office/drawing/2010/main" val="0"/>

</xml_diff>

<commit_message>
Added more projects, work experience, and edited politics paragraph
</commit_message>
<xml_diff>
--- a/images/Bubbles Template.docx
+++ b/images/Bubbles Template.docx
@@ -67,7 +67,7 @@
               </wp:anchor>
             </w:drawing>
           </mc:Choice>
-          <mc:Fallback>
+          <mc:Fallback xmlns:w16sdtdh="http://schemas.microsoft.com/office/word/2020/wordml/sdtdatahash">
             <w:pict>
               <v:rect w14:anchorId="0E312804" id="Rectangle 12" o:spid="_x0000_s1026" style="position:absolute;margin-left:0;margin-top:0;width:382.8pt;height:330.6pt;z-index:251662336;visibility:visible;mso-wrap-style:square;mso-wrap-distance-left:9pt;mso-wrap-distance-top:0;mso-wrap-distance-right:9pt;mso-wrap-distance-bottom:0;mso-position-horizontal:absolute;mso-position-horizontal-relative:text;mso-position-vertical:absolute;mso-position-vertical-relative:text;v-text-anchor:middle" o:gfxdata="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" fillcolor="#ffc000" strokecolor="#1f3763 [1604]" strokeweight="1pt"/>
             </w:pict>
@@ -149,7 +149,7 @@
               </wp:anchor>
             </w:drawing>
           </mc:Choice>
-          <mc:Fallback>
+          <mc:Fallback xmlns:w16sdtdh="http://schemas.microsoft.com/office/word/2020/wordml/sdtdatahash">
             <w:pict>
               <v:oval w14:anchorId="4809CA06" id="Oval 13" o:spid="_x0000_s1026" style="position:absolute;margin-left:188.4pt;margin-top:159pt;width:173.4pt;height:160.8pt;z-index:251663360;visibility:visible;mso-wrap-style:square;mso-width-percent:0;mso-height-percent:0;mso-wrap-distance-left:9pt;mso-wrap-distance-top:0;mso-wrap-distance-right:9pt;mso-wrap-distance-bottom:0;mso-position-horizontal:absolute;mso-position-horizontal-relative:text;mso-position-vertical:absolute;mso-position-vertical-relative:text;mso-width-percent:0;mso-height-percent:0;mso-width-relative:margin;mso-height-relative:margin;v-text-anchor:middle" o:gfxdata="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" fillcolor="white [3212]" strokecolor="black [3213]" strokeweight="6pt">
                 <v:stroke joinstyle="miter"/>
@@ -233,7 +233,7 @@
               </wp:anchor>
             </w:drawing>
           </mc:Choice>
-          <mc:Fallback>
+          <mc:Fallback xmlns:w16sdtdh="http://schemas.microsoft.com/office/word/2020/wordml/sdtdatahash">
             <w:pict>
               <v:oval w14:anchorId="040BF4D7" id="Oval 14" o:spid="_x0000_s1026" style="position:absolute;margin-left:14.4pt;margin-top:160.8pt;width:173.4pt;height:160.8pt;z-index:251664384;visibility:visible;mso-wrap-style:square;mso-width-percent:0;mso-height-percent:0;mso-wrap-distance-left:9pt;mso-wrap-distance-top:0;mso-wrap-distance-right:9pt;mso-wrap-distance-bottom:0;mso-position-horizontal:absolute;mso-position-horizontal-relative:text;mso-position-vertical:absolute;mso-position-vertical-relative:text;mso-width-percent:0;mso-height-percent:0;mso-width-relative:margin;mso-height-relative:margin;v-text-anchor:middle" o:gfxdata="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" fillcolor="white [3212]" strokecolor="black [3213]" strokeweight="6pt">
                 <v:stroke joinstyle="miter"/>
@@ -317,7 +317,7 @@
               </wp:anchor>
             </w:drawing>
           </mc:Choice>
-          <mc:Fallback>
+          <mc:Fallback xmlns:w16sdtdh="http://schemas.microsoft.com/office/word/2020/wordml/sdtdatahash">
             <w:pict>
               <v:oval w14:anchorId="2F216A1D" id="Oval 15" o:spid="_x0000_s1026" style="position:absolute;margin-left:100.2pt;margin-top:19.8pt;width:173.4pt;height:160.8pt;z-index:251666432;visibility:visible;mso-wrap-style:square;mso-width-percent:0;mso-height-percent:0;mso-wrap-distance-left:9pt;mso-wrap-distance-top:0;mso-wrap-distance-right:9pt;mso-wrap-distance-bottom:0;mso-position-horizontal:absolute;mso-position-horizontal-relative:text;mso-position-vertical:absolute;mso-position-vertical-relative:text;mso-width-percent:0;mso-height-percent:0;mso-width-relative:margin;mso-height-relative:margin;v-text-anchor:middle" o:gfxdata="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" fillcolor="white [3212]" strokecolor="black [3213]" strokeweight="6pt">
                 <v:stroke joinstyle="miter"/>
@@ -371,7 +371,7 @@
                     </pic:cNvPicPr>
                   </pic:nvPicPr>
                   <pic:blipFill rotWithShape="1">
-                    <a:blip r:embed="rId4">
+                    <a:blip r:embed="rId6">
                       <a:extLst>
                         <a:ext uri="{28A0092B-C50C-407E-A947-70E740481C1C}">
                           <a14:useLocalDpi xmlns:a14="http://schemas.microsoft.com/office/drawing/2010/main" val="0"/>
@@ -461,7 +461,7 @@
                     </pic:cNvPicPr>
                   </pic:nvPicPr>
                   <pic:blipFill>
-                    <a:blip r:embed="rId5">
+                    <a:blip r:embed="rId7">
                       <a:extLst>
                         <a:ext uri="{28A0092B-C50C-407E-A947-70E740481C1C}">
                           <a14:useLocalDpi xmlns:a14="http://schemas.microsoft.com/office/drawing/2010/main" val="0"/>
@@ -536,7 +536,7 @@
                     </pic:cNvPicPr>
                   </pic:nvPicPr>
                   <pic:blipFill rotWithShape="1">
-                    <a:blip r:embed="rId6" cstate="print">
+                    <a:blip r:embed="rId8" cstate="print">
                       <a:extLst>
                         <a:ext uri="{28A0092B-C50C-407E-A947-70E740481C1C}">
                           <a14:useLocalDpi xmlns:a14="http://schemas.microsoft.com/office/drawing/2010/main" val="0"/>
@@ -598,17 +598,732 @@
       <w:r>
         <w:br w:type="page"/>
       </w:r>
-    </w:p>
-    <w:p>
       <w:r>
         <w:rPr>
           <w:noProof/>
         </w:rPr>
         <w:lastRenderedPageBreak/>
+        <w:drawing>
+          <wp:anchor distT="0" distB="0" distL="114300" distR="114300" simplePos="0" relativeHeight="251711488" behindDoc="1" locked="0" layoutInCell="1" allowOverlap="1" wp14:anchorId="3DE845C2" wp14:editId="3A323042">
+            <wp:simplePos x="0" y="0"/>
+            <wp:positionH relativeFrom="column">
+              <wp:posOffset>958850</wp:posOffset>
+            </wp:positionH>
+            <wp:positionV relativeFrom="paragraph">
+              <wp:posOffset>1557444</wp:posOffset>
+            </wp:positionV>
+            <wp:extent cx="2856230" cy="462915"/>
+            <wp:effectExtent l="0" t="0" r="0" b="0"/>
+            <wp:wrapTight wrapText="bothSides">
+              <wp:wrapPolygon edited="0">
+                <wp:start x="4754" y="889"/>
+                <wp:lineTo x="4466" y="5333"/>
+                <wp:lineTo x="4610" y="15111"/>
+                <wp:lineTo x="12822" y="19556"/>
+                <wp:lineTo x="15271" y="19556"/>
+                <wp:lineTo x="17432" y="14222"/>
+                <wp:lineTo x="16711" y="2667"/>
+                <wp:lineTo x="5474" y="889"/>
+                <wp:lineTo x="4754" y="889"/>
+              </wp:wrapPolygon>
+            </wp:wrapTight>
+            <wp:docPr id="55" name="Picture 55" descr="Microsoft Power Apps: Aggregate Fields with Custom Workflow Activity -  Applied Information Sciences"/>
+            <wp:cNvGraphicFramePr>
+              <a:graphicFrameLocks xmlns:a="http://schemas.openxmlformats.org/drawingml/2006/main" noChangeAspect="1"/>
+            </wp:cNvGraphicFramePr>
+            <a:graphic xmlns:a="http://schemas.openxmlformats.org/drawingml/2006/main">
+              <a:graphicData uri="http://schemas.openxmlformats.org/drawingml/2006/picture">
+                <pic:pic xmlns:pic="http://schemas.openxmlformats.org/drawingml/2006/picture">
+                  <pic:nvPicPr>
+                    <pic:cNvPr id="0" name="Picture 98" descr="Microsoft Power Apps: Aggregate Fields with Custom Workflow Activity -  Applied Information Sciences"/>
+                    <pic:cNvPicPr>
+                      <a:picLocks noChangeAspect="1" noChangeArrowheads="1"/>
+                    </pic:cNvPicPr>
+                  </pic:nvPicPr>
+                  <pic:blipFill rotWithShape="1">
+                    <a:blip r:embed="rId9">
+                      <a:extLst>
+                        <a:ext uri="{28A0092B-C50C-407E-A947-70E740481C1C}">
+                          <a14:useLocalDpi xmlns:a14="http://schemas.microsoft.com/office/drawing/2010/main" val="0"/>
+                        </a:ext>
+                      </a:extLst>
+                    </a:blip>
+                    <a:srcRect t="67710"/>
+                    <a:stretch/>
+                  </pic:blipFill>
+                  <pic:spPr bwMode="auto">
+                    <a:xfrm>
+                      <a:off x="0" y="0"/>
+                      <a:ext cx="2856230" cy="462915"/>
+                    </a:xfrm>
+                    <a:prstGeom prst="rect">
+                      <a:avLst/>
+                    </a:prstGeom>
+                    <a:noFill/>
+                    <a:ln>
+                      <a:noFill/>
+                    </a:ln>
+                    <a:extLst>
+                      <a:ext uri="{53640926-AAD7-44D8-BBD7-CCE9431645EC}">
+                        <a14:shadowObscured xmlns:a14="http://schemas.microsoft.com/office/drawing/2010/main"/>
+                      </a:ext>
+                    </a:extLst>
+                  </pic:spPr>
+                </pic:pic>
+              </a:graphicData>
+            </a:graphic>
+            <wp14:sizeRelH relativeFrom="page">
+              <wp14:pctWidth>0</wp14:pctWidth>
+            </wp14:sizeRelH>
+            <wp14:sizeRelV relativeFrom="page">
+              <wp14:pctHeight>0</wp14:pctHeight>
+            </wp14:sizeRelV>
+          </wp:anchor>
+        </w:drawing>
+      </w:r>
+      <w:r>
+        <w:rPr>
+          <w:noProof/>
+        </w:rPr>
+        <w:drawing>
+          <wp:anchor distT="0" distB="0" distL="114300" distR="114300" simplePos="0" relativeHeight="251715584" behindDoc="1" locked="0" layoutInCell="1" allowOverlap="1" wp14:anchorId="5521D89D" wp14:editId="4C17475A">
+            <wp:simplePos x="0" y="0"/>
+            <wp:positionH relativeFrom="column">
+              <wp:posOffset>1839595</wp:posOffset>
+            </wp:positionH>
+            <wp:positionV relativeFrom="paragraph">
+              <wp:posOffset>533964</wp:posOffset>
+            </wp:positionV>
+            <wp:extent cx="1026795" cy="1056640"/>
+            <wp:effectExtent l="0" t="0" r="1905" b="0"/>
+            <wp:wrapTight wrapText="bothSides">
+              <wp:wrapPolygon edited="0">
+                <wp:start x="1202" y="0"/>
+                <wp:lineTo x="0" y="1168"/>
+                <wp:lineTo x="0" y="19861"/>
+                <wp:lineTo x="1202" y="21029"/>
+                <wp:lineTo x="20037" y="21029"/>
+                <wp:lineTo x="21239" y="19861"/>
+                <wp:lineTo x="21239" y="1168"/>
+                <wp:lineTo x="20037" y="0"/>
+                <wp:lineTo x="1202" y="0"/>
+              </wp:wrapPolygon>
+            </wp:wrapTight>
+            <wp:docPr id="62" name="Picture 62" descr="Power Apps on the App Store"/>
+            <wp:cNvGraphicFramePr>
+              <a:graphicFrameLocks xmlns:a="http://schemas.openxmlformats.org/drawingml/2006/main" noChangeAspect="1"/>
+            </wp:cNvGraphicFramePr>
+            <a:graphic xmlns:a="http://schemas.openxmlformats.org/drawingml/2006/main">
+              <a:graphicData uri="http://schemas.openxmlformats.org/drawingml/2006/picture">
+                <pic:pic xmlns:pic="http://schemas.openxmlformats.org/drawingml/2006/picture">
+                  <pic:nvPicPr>
+                    <pic:cNvPr id="0" name="Picture 120" descr="Power Apps on the App Store"/>
+                    <pic:cNvPicPr>
+                      <a:picLocks noChangeAspect="1" noChangeArrowheads="1"/>
+                    </pic:cNvPicPr>
+                  </pic:nvPicPr>
+                  <pic:blipFill rotWithShape="1">
+                    <a:blip r:embed="rId10" cstate="print">
+                      <a:extLst>
+                        <a:ext uri="{28A0092B-C50C-407E-A947-70E740481C1C}">
+                          <a14:useLocalDpi xmlns:a14="http://schemas.microsoft.com/office/drawing/2010/main" val="0"/>
+                        </a:ext>
+                      </a:extLst>
+                    </a:blip>
+                    <a:srcRect l="33810" t="17359" r="32950" b="17523"/>
+                    <a:stretch/>
+                  </pic:blipFill>
+                  <pic:spPr bwMode="auto">
+                    <a:xfrm>
+                      <a:off x="0" y="0"/>
+                      <a:ext cx="1026795" cy="1056640"/>
+                    </a:xfrm>
+                    <a:prstGeom prst="roundRect">
+                      <a:avLst/>
+                    </a:prstGeom>
+                    <a:noFill/>
+                    <a:ln>
+                      <a:noFill/>
+                    </a:ln>
+                    <a:extLst>
+                      <a:ext uri="{53640926-AAD7-44D8-BBD7-CCE9431645EC}">
+                        <a14:shadowObscured xmlns:a14="http://schemas.microsoft.com/office/drawing/2010/main"/>
+                      </a:ext>
+                    </a:extLst>
+                  </pic:spPr>
+                </pic:pic>
+              </a:graphicData>
+            </a:graphic>
+            <wp14:sizeRelH relativeFrom="margin">
+              <wp14:pctWidth>0</wp14:pctWidth>
+            </wp14:sizeRelH>
+            <wp14:sizeRelV relativeFrom="margin">
+              <wp14:pctHeight>0</wp14:pctHeight>
+            </wp14:sizeRelV>
+          </wp:anchor>
+        </w:drawing>
+      </w:r>
+      <w:r>
+        <w:rPr>
+          <w:noProof/>
+        </w:rPr>
+        <w:drawing>
+          <wp:anchor distT="0" distB="0" distL="114300" distR="114300" simplePos="0" relativeHeight="251709951" behindDoc="1" locked="0" layoutInCell="1" allowOverlap="1" wp14:anchorId="6DE1550B" wp14:editId="4944E972">
+            <wp:simplePos x="0" y="0"/>
+            <wp:positionH relativeFrom="margin">
+              <wp:posOffset>789305</wp:posOffset>
+            </wp:positionH>
+            <wp:positionV relativeFrom="paragraph">
+              <wp:posOffset>2402487</wp:posOffset>
+            </wp:positionV>
+            <wp:extent cx="993140" cy="825500"/>
+            <wp:effectExtent l="0" t="0" r="0" b="0"/>
+            <wp:wrapTight wrapText="bothSides">
+              <wp:wrapPolygon edited="0">
+                <wp:start x="0" y="0"/>
+                <wp:lineTo x="0" y="20935"/>
+                <wp:lineTo x="21130" y="20935"/>
+                <wp:lineTo x="21130" y="0"/>
+                <wp:lineTo x="0" y="0"/>
+              </wp:wrapPolygon>
+            </wp:wrapTight>
+            <wp:docPr id="56" name="Picture 56" descr="Databricks - The Data and AI Company"/>
+            <wp:cNvGraphicFramePr>
+              <a:graphicFrameLocks xmlns:a="http://schemas.openxmlformats.org/drawingml/2006/main" noChangeAspect="1"/>
+            </wp:cNvGraphicFramePr>
+            <a:graphic xmlns:a="http://schemas.openxmlformats.org/drawingml/2006/main">
+              <a:graphicData uri="http://schemas.openxmlformats.org/drawingml/2006/picture">
+                <pic:pic xmlns:pic="http://schemas.openxmlformats.org/drawingml/2006/picture">
+                  <pic:nvPicPr>
+                    <pic:cNvPr id="0" name="Picture 106" descr="Databricks - The Data and AI Company"/>
+                    <pic:cNvPicPr>
+                      <a:picLocks noChangeAspect="1" noChangeArrowheads="1"/>
+                    </pic:cNvPicPr>
+                  </pic:nvPicPr>
+                  <pic:blipFill rotWithShape="1">
+                    <a:blip r:embed="rId11" cstate="print">
+                      <a:extLst>
+                        <a:ext uri="{28A0092B-C50C-407E-A947-70E740481C1C}">
+                          <a14:useLocalDpi xmlns:a14="http://schemas.microsoft.com/office/drawing/2010/main" val="0"/>
+                        </a:ext>
+                      </a:extLst>
+                    </a:blip>
+                    <a:srcRect l="31626" r="33892" b="45521"/>
+                    <a:stretch/>
+                  </pic:blipFill>
+                  <pic:spPr bwMode="auto">
+                    <a:xfrm>
+                      <a:off x="0" y="0"/>
+                      <a:ext cx="993140" cy="825500"/>
+                    </a:xfrm>
+                    <a:prstGeom prst="rect">
+                      <a:avLst/>
+                    </a:prstGeom>
+                    <a:noFill/>
+                    <a:ln>
+                      <a:noFill/>
+                    </a:ln>
+                    <a:extLst>
+                      <a:ext uri="{53640926-AAD7-44D8-BBD7-CCE9431645EC}">
+                        <a14:shadowObscured xmlns:a14="http://schemas.microsoft.com/office/drawing/2010/main"/>
+                      </a:ext>
+                    </a:extLst>
+                  </pic:spPr>
+                </pic:pic>
+              </a:graphicData>
+            </a:graphic>
+            <wp14:sizeRelH relativeFrom="margin">
+              <wp14:pctWidth>0</wp14:pctWidth>
+            </wp14:sizeRelH>
+            <wp14:sizeRelV relativeFrom="margin">
+              <wp14:pctHeight>0</wp14:pctHeight>
+            </wp14:sizeRelV>
+          </wp:anchor>
+        </w:drawing>
+      </w:r>
+      <w:r>
         <mc:AlternateContent>
           <mc:Choice Requires="wps">
             <w:drawing>
-              <wp:anchor distT="0" distB="0" distL="114300" distR="114300" simplePos="0" relativeHeight="251672576" behindDoc="0" locked="0" layoutInCell="1" allowOverlap="1" wp14:anchorId="3DD167D4" wp14:editId="0EB6EABF">
+              <wp:anchor distT="0" distB="0" distL="114300" distR="114300" simplePos="0" relativeHeight="251707392" behindDoc="0" locked="0" layoutInCell="1" allowOverlap="1" wp14:anchorId="6A994031" wp14:editId="5EA4F80F">
+                <wp:simplePos x="0" y="0"/>
+                <wp:positionH relativeFrom="margin">
+                  <wp:align>left</wp:align>
+                </wp:positionH>
+                <wp:positionV relativeFrom="paragraph">
+                  <wp:posOffset>112395</wp:posOffset>
+                </wp:positionV>
+                <wp:extent cx="4861560" cy="4198620"/>
+                <wp:effectExtent l="0" t="0" r="15240" b="11430"/>
+                <wp:wrapNone/>
+                <wp:docPr id="36" name="Rectangle 36"/>
+                <wp:cNvGraphicFramePr/>
+                <a:graphic xmlns:a="http://schemas.openxmlformats.org/drawingml/2006/main">
+                  <a:graphicData uri="http://schemas.microsoft.com/office/word/2010/wordprocessingShape">
+                    <wps:wsp>
+                      <wps:cNvSpPr/>
+                      <wps:spPr>
+                        <a:xfrm>
+                          <a:off x="0" y="0"/>
+                          <a:ext cx="4861560" cy="4198620"/>
+                        </a:xfrm>
+                        <a:prstGeom prst="rect">
+                          <a:avLst/>
+                        </a:prstGeom>
+                        <a:solidFill>
+                          <a:srgbClr val="FFC000"/>
+                        </a:solidFill>
+                      </wps:spPr>
+                      <wps:style>
+                        <a:lnRef idx="2">
+                          <a:schemeClr val="accent1">
+                            <a:shade val="50000"/>
+                          </a:schemeClr>
+                        </a:lnRef>
+                        <a:fillRef idx="1">
+                          <a:schemeClr val="accent1"/>
+                        </a:fillRef>
+                        <a:effectRef idx="0">
+                          <a:schemeClr val="accent1"/>
+                        </a:effectRef>
+                        <a:fontRef idx="minor">
+                          <a:schemeClr val="lt1"/>
+                        </a:fontRef>
+                      </wps:style>
+                      <wps:bodyPr rot="0" spcFirstLastPara="0" vertOverflow="overflow" horzOverflow="overflow" vert="horz" wrap="square" lIns="91440" tIns="45720" rIns="91440" bIns="45720" numCol="1" spcCol="0" rtlCol="0" fromWordArt="0" anchor="ctr" anchorCtr="0" forceAA="0" compatLnSpc="1">
+                        <a:prstTxWarp prst="textNoShape">
+                          <a:avLst/>
+                        </a:prstTxWarp>
+                        <a:noAutofit/>
+                      </wps:bodyPr>
+                    </wps:wsp>
+                  </a:graphicData>
+                </a:graphic>
+              </wp:anchor>
+            </w:drawing>
+          </mc:Choice>
+          <mc:Fallback>
+            <w:pict>
+              <v:rect w14:anchorId="1623F00E" id="Rectangle 36" o:spid="_x0000_s1026" style="position:absolute;margin-left:0;margin-top:8.85pt;width:382.8pt;height:330.6pt;z-index:251707392;visibility:visible;mso-wrap-style:square;mso-wrap-distance-left:9pt;mso-wrap-distance-top:0;mso-wrap-distance-right:9pt;mso-wrap-distance-bottom:0;mso-position-horizontal:left;mso-position-horizontal-relative:margin;mso-position-vertical:absolute;mso-position-vertical-relative:text;v-text-anchor:middle" o:gfxdata="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" fillcolor="#ffc000" strokecolor="#1f3763 [1604]" strokeweight="1pt">
+                <w10:wrap anchorx="margin"/>
+              </v:rect>
+            </w:pict>
+          </mc:Fallback>
+        </mc:AlternateContent>
+      </w:r>
+      <w:r>
+        <w:rPr>
+          <w:noProof/>
+        </w:rPr>
+        <w:drawing>
+          <wp:anchor distT="0" distB="0" distL="114300" distR="114300" simplePos="0" relativeHeight="251714560" behindDoc="1" locked="0" layoutInCell="1" allowOverlap="1" wp14:anchorId="4B698133" wp14:editId="544C90B4">
+            <wp:simplePos x="0" y="0"/>
+            <wp:positionH relativeFrom="margin">
+              <wp:posOffset>473780</wp:posOffset>
+            </wp:positionH>
+            <wp:positionV relativeFrom="paragraph">
+              <wp:posOffset>3273425</wp:posOffset>
+            </wp:positionV>
+            <wp:extent cx="1681480" cy="406400"/>
+            <wp:effectExtent l="0" t="0" r="0" b="0"/>
+            <wp:wrapTight wrapText="bothSides">
+              <wp:wrapPolygon edited="0">
+                <wp:start x="0" y="0"/>
+                <wp:lineTo x="0" y="20250"/>
+                <wp:lineTo x="21290" y="20250"/>
+                <wp:lineTo x="21290" y="0"/>
+                <wp:lineTo x="0" y="0"/>
+              </wp:wrapPolygon>
+            </wp:wrapTight>
+            <wp:docPr id="61" name="Picture 61" descr="Databricks - The Data and AI Company"/>
+            <wp:cNvGraphicFramePr>
+              <a:graphicFrameLocks xmlns:a="http://schemas.openxmlformats.org/drawingml/2006/main" noChangeAspect="1"/>
+            </wp:cNvGraphicFramePr>
+            <a:graphic xmlns:a="http://schemas.openxmlformats.org/drawingml/2006/main">
+              <a:graphicData uri="http://schemas.openxmlformats.org/drawingml/2006/picture">
+                <pic:pic xmlns:pic="http://schemas.openxmlformats.org/drawingml/2006/picture">
+                  <pic:nvPicPr>
+                    <pic:cNvPr id="0" name="Picture 106" descr="Databricks - The Data and AI Company"/>
+                    <pic:cNvPicPr>
+                      <a:picLocks noChangeAspect="1" noChangeArrowheads="1"/>
+                    </pic:cNvPicPr>
+                  </pic:nvPicPr>
+                  <pic:blipFill rotWithShape="1">
+                    <a:blip r:embed="rId11" cstate="print">
+                      <a:extLst>
+                        <a:ext uri="{28A0092B-C50C-407E-A947-70E740481C1C}">
+                          <a14:useLocalDpi xmlns:a14="http://schemas.microsoft.com/office/drawing/2010/main" val="0"/>
+                        </a:ext>
+                      </a:extLst>
+                    </a:blip>
+                    <a:srcRect l="8840" t="62261" r="9297"/>
+                    <a:stretch/>
+                  </pic:blipFill>
+                  <pic:spPr bwMode="auto">
+                    <a:xfrm>
+                      <a:off x="0" y="0"/>
+                      <a:ext cx="1681480" cy="406400"/>
+                    </a:xfrm>
+                    <a:prstGeom prst="rect">
+                      <a:avLst/>
+                    </a:prstGeom>
+                    <a:noFill/>
+                    <a:ln>
+                      <a:noFill/>
+                    </a:ln>
+                    <a:extLst>
+                      <a:ext uri="{53640926-AAD7-44D8-BBD7-CCE9431645EC}">
+                        <a14:shadowObscured xmlns:a14="http://schemas.microsoft.com/office/drawing/2010/main"/>
+                      </a:ext>
+                    </a:extLst>
+                  </pic:spPr>
+                </pic:pic>
+              </a:graphicData>
+            </a:graphic>
+            <wp14:sizeRelH relativeFrom="margin">
+              <wp14:pctWidth>0</wp14:pctWidth>
+            </wp14:sizeRelH>
+            <wp14:sizeRelV relativeFrom="margin">
+              <wp14:pctHeight>0</wp14:pctHeight>
+            </wp14:sizeRelV>
+          </wp:anchor>
+        </w:drawing>
+      </w:r>
+      <w:r>
+        <w:rPr>
+          <w:noProof/>
+        </w:rPr>
+        <w:drawing>
+          <wp:anchor distT="0" distB="0" distL="114300" distR="114300" simplePos="0" relativeHeight="251712512" behindDoc="1" locked="0" layoutInCell="1" allowOverlap="1" wp14:anchorId="6925CD59" wp14:editId="097E904C">
+            <wp:simplePos x="0" y="0"/>
+            <wp:positionH relativeFrom="column">
+              <wp:posOffset>2766060</wp:posOffset>
+            </wp:positionH>
+            <wp:positionV relativeFrom="paragraph">
+              <wp:posOffset>2437835</wp:posOffset>
+            </wp:positionV>
+            <wp:extent cx="1450975" cy="1331595"/>
+            <wp:effectExtent l="0" t="0" r="0" b="1905"/>
+            <wp:wrapTight wrapText="bothSides">
+              <wp:wrapPolygon edited="0">
+                <wp:start x="0" y="0"/>
+                <wp:lineTo x="0" y="21322"/>
+                <wp:lineTo x="21269" y="21322"/>
+                <wp:lineTo x="21269" y="0"/>
+                <wp:lineTo x="0" y="0"/>
+              </wp:wrapPolygon>
+            </wp:wrapTight>
+            <wp:docPr id="60" name="Picture 60" descr="Upgrading to SQL Server 2016 Part 3 | IT Pro"/>
+            <wp:cNvGraphicFramePr>
+              <a:graphicFrameLocks xmlns:a="http://schemas.openxmlformats.org/drawingml/2006/main" noChangeAspect="1"/>
+            </wp:cNvGraphicFramePr>
+            <a:graphic xmlns:a="http://schemas.openxmlformats.org/drawingml/2006/main">
+              <a:graphicData uri="http://schemas.openxmlformats.org/drawingml/2006/picture">
+                <pic:pic xmlns:pic="http://schemas.openxmlformats.org/drawingml/2006/picture">
+                  <pic:nvPicPr>
+                    <pic:cNvPr id="0" name="Picture 118" descr="Upgrading to SQL Server 2016 Part 3 | IT Pro"/>
+                    <pic:cNvPicPr>
+                      <a:picLocks noChangeAspect="1" noChangeArrowheads="1"/>
+                    </pic:cNvPicPr>
+                  </pic:nvPicPr>
+                  <pic:blipFill rotWithShape="1">
+                    <a:blip r:embed="rId12" cstate="print">
+                      <a:extLst>
+                        <a:ext uri="{28A0092B-C50C-407E-A947-70E740481C1C}">
+                          <a14:useLocalDpi xmlns:a14="http://schemas.microsoft.com/office/drawing/2010/main" val="0"/>
+                        </a:ext>
+                      </a:extLst>
+                    </a:blip>
+                    <a:srcRect l="21083" r="22317"/>
+                    <a:stretch/>
+                  </pic:blipFill>
+                  <pic:spPr bwMode="auto">
+                    <a:xfrm>
+                      <a:off x="0" y="0"/>
+                      <a:ext cx="1450975" cy="1331595"/>
+                    </a:xfrm>
+                    <a:prstGeom prst="rect">
+                      <a:avLst/>
+                    </a:prstGeom>
+                    <a:noFill/>
+                    <a:ln>
+                      <a:noFill/>
+                    </a:ln>
+                    <a:extLst>
+                      <a:ext uri="{53640926-AAD7-44D8-BBD7-CCE9431645EC}">
+                        <a14:shadowObscured xmlns:a14="http://schemas.microsoft.com/office/drawing/2010/main"/>
+                      </a:ext>
+                    </a:extLst>
+                  </pic:spPr>
+                </pic:pic>
+              </a:graphicData>
+            </a:graphic>
+            <wp14:sizeRelH relativeFrom="margin">
+              <wp14:pctWidth>0</wp14:pctWidth>
+            </wp14:sizeRelH>
+            <wp14:sizeRelV relativeFrom="margin">
+              <wp14:pctHeight>0</wp14:pctHeight>
+            </wp14:sizeRelV>
+          </wp:anchor>
+        </w:drawing>
+      </w:r>
+      <w:r>
+        <w:br w:type="page"/>
+      </w:r>
+      <w:r>
+        <mc:AlternateContent>
+          <mc:Choice Requires="wps">
+            <w:drawing>
+              <wp:anchor distT="0" distB="0" distL="114300" distR="114300" simplePos="0" relativeHeight="251708416" behindDoc="0" locked="0" layoutInCell="1" allowOverlap="1" wp14:anchorId="08CFE12F" wp14:editId="19D497EA">
+                <wp:simplePos x="0" y="0"/>
+                <wp:positionH relativeFrom="column">
+                  <wp:posOffset>2392680</wp:posOffset>
+                </wp:positionH>
+                <wp:positionV relativeFrom="paragraph">
+                  <wp:posOffset>2095500</wp:posOffset>
+                </wp:positionV>
+                <wp:extent cx="2202180" cy="2042160"/>
+                <wp:effectExtent l="38100" t="38100" r="45720" b="34290"/>
+                <wp:wrapNone/>
+                <wp:docPr id="37" name="Oval 37"/>
+                <wp:cNvGraphicFramePr/>
+                <a:graphic xmlns:a="http://schemas.openxmlformats.org/drawingml/2006/main">
+                  <a:graphicData uri="http://schemas.microsoft.com/office/word/2010/wordprocessingShape">
+                    <wps:wsp>
+                      <wps:cNvSpPr/>
+                      <wps:spPr>
+                        <a:xfrm>
+                          <a:off x="0" y="0"/>
+                          <a:ext cx="2202180" cy="2042160"/>
+                        </a:xfrm>
+                        <a:prstGeom prst="ellipse">
+                          <a:avLst/>
+                        </a:prstGeom>
+                        <a:solidFill>
+                          <a:schemeClr val="bg1"/>
+                        </a:solidFill>
+                        <a:ln w="76200">
+                          <a:solidFill>
+                            <a:schemeClr val="tx1"/>
+                          </a:solidFill>
+                        </a:ln>
+                      </wps:spPr>
+                      <wps:style>
+                        <a:lnRef idx="2">
+                          <a:schemeClr val="accent1">
+                            <a:shade val="50000"/>
+                          </a:schemeClr>
+                        </a:lnRef>
+                        <a:fillRef idx="1">
+                          <a:schemeClr val="accent1"/>
+                        </a:fillRef>
+                        <a:effectRef idx="0">
+                          <a:schemeClr val="accent1"/>
+                        </a:effectRef>
+                        <a:fontRef idx="minor">
+                          <a:schemeClr val="lt1"/>
+                        </a:fontRef>
+                      </wps:style>
+                      <wps:bodyPr rot="0" spcFirstLastPara="0" vertOverflow="overflow" horzOverflow="overflow" vert="horz" wrap="square" lIns="91440" tIns="45720" rIns="91440" bIns="45720" numCol="1" spcCol="0" rtlCol="0" fromWordArt="0" anchor="ctr" anchorCtr="0" forceAA="0" compatLnSpc="1">
+                        <a:prstTxWarp prst="textNoShape">
+                          <a:avLst/>
+                        </a:prstTxWarp>
+                        <a:noAutofit/>
+                      </wps:bodyPr>
+                    </wps:wsp>
+                  </a:graphicData>
+                </a:graphic>
+                <wp14:sizeRelH relativeFrom="margin">
+                  <wp14:pctWidth>0</wp14:pctWidth>
+                </wp14:sizeRelH>
+                <wp14:sizeRelV relativeFrom="margin">
+                  <wp14:pctHeight>0</wp14:pctHeight>
+                </wp14:sizeRelV>
+              </wp:anchor>
+            </w:drawing>
+          </mc:Choice>
+          <mc:Fallback>
+            <w:pict>
+              <v:oval w14:anchorId="2350D611" id="Oval 37" o:spid="_x0000_s1026" style="position:absolute;margin-left:188.4pt;margin-top:165pt;width:173.4pt;height:160.8pt;z-index:251708416;visibility:visible;mso-wrap-style:square;mso-width-percent:0;mso-height-percent:0;mso-wrap-distance-left:9pt;mso-wrap-distance-top:0;mso-wrap-distance-right:9pt;mso-wrap-distance-bottom:0;mso-position-horizontal:absolute;mso-position-horizontal-relative:text;mso-position-vertical:absolute;mso-position-vertical-relative:text;mso-width-percent:0;mso-height-percent:0;mso-width-relative:margin;mso-height-relative:margin;v-text-anchor:middle" o:gfxdata="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" fillcolor="white [3212]" strokecolor="black [3213]" strokeweight="6pt">
+                <v:stroke joinstyle="miter"/>
+              </v:oval>
+            </w:pict>
+          </mc:Fallback>
+        </mc:AlternateContent>
+      </w:r>
+      <w:r>
+        <mc:AlternateContent>
+          <mc:Choice Requires="wps">
+            <w:drawing>
+              <wp:anchor distT="0" distB="0" distL="114300" distR="114300" simplePos="0" relativeHeight="251709440" behindDoc="0" locked="0" layoutInCell="1" allowOverlap="1" wp14:anchorId="21BCEE92" wp14:editId="68191E4B">
+                <wp:simplePos x="0" y="0"/>
+                <wp:positionH relativeFrom="column">
+                  <wp:posOffset>182880</wp:posOffset>
+                </wp:positionH>
+                <wp:positionV relativeFrom="paragraph">
+                  <wp:posOffset>2118360</wp:posOffset>
+                </wp:positionV>
+                <wp:extent cx="2202180" cy="2042160"/>
+                <wp:effectExtent l="38100" t="38100" r="45720" b="34290"/>
+                <wp:wrapNone/>
+                <wp:docPr id="43" name="Oval 43"/>
+                <wp:cNvGraphicFramePr/>
+                <a:graphic xmlns:a="http://schemas.openxmlformats.org/drawingml/2006/main">
+                  <a:graphicData uri="http://schemas.microsoft.com/office/word/2010/wordprocessingShape">
+                    <wps:wsp>
+                      <wps:cNvSpPr/>
+                      <wps:spPr>
+                        <a:xfrm>
+                          <a:off x="0" y="0"/>
+                          <a:ext cx="2202180" cy="2042160"/>
+                        </a:xfrm>
+                        <a:prstGeom prst="ellipse">
+                          <a:avLst/>
+                        </a:prstGeom>
+                        <a:solidFill>
+                          <a:schemeClr val="bg1"/>
+                        </a:solidFill>
+                        <a:ln w="76200">
+                          <a:solidFill>
+                            <a:schemeClr val="tx1"/>
+                          </a:solidFill>
+                        </a:ln>
+                      </wps:spPr>
+                      <wps:style>
+                        <a:lnRef idx="2">
+                          <a:schemeClr val="accent1">
+                            <a:shade val="50000"/>
+                          </a:schemeClr>
+                        </a:lnRef>
+                        <a:fillRef idx="1">
+                          <a:schemeClr val="accent1"/>
+                        </a:fillRef>
+                        <a:effectRef idx="0">
+                          <a:schemeClr val="accent1"/>
+                        </a:effectRef>
+                        <a:fontRef idx="minor">
+                          <a:schemeClr val="lt1"/>
+                        </a:fontRef>
+                      </wps:style>
+                      <wps:bodyPr rot="0" spcFirstLastPara="0" vertOverflow="overflow" horzOverflow="overflow" vert="horz" wrap="square" lIns="91440" tIns="45720" rIns="91440" bIns="45720" numCol="1" spcCol="0" rtlCol="0" fromWordArt="0" anchor="ctr" anchorCtr="0" forceAA="0" compatLnSpc="1">
+                        <a:prstTxWarp prst="textNoShape">
+                          <a:avLst/>
+                        </a:prstTxWarp>
+                        <a:noAutofit/>
+                      </wps:bodyPr>
+                    </wps:wsp>
+                  </a:graphicData>
+                </a:graphic>
+                <wp14:sizeRelH relativeFrom="margin">
+                  <wp14:pctWidth>0</wp14:pctWidth>
+                </wp14:sizeRelH>
+                <wp14:sizeRelV relativeFrom="margin">
+                  <wp14:pctHeight>0</wp14:pctHeight>
+                </wp14:sizeRelV>
+              </wp:anchor>
+            </w:drawing>
+          </mc:Choice>
+          <mc:Fallback>
+            <w:pict>
+              <v:oval w14:anchorId="4D9FCDA1" id="Oval 43" o:spid="_x0000_s1026" style="position:absolute;margin-left:14.4pt;margin-top:166.8pt;width:173.4pt;height:160.8pt;z-index:251709440;visibility:visible;mso-wrap-style:square;mso-width-percent:0;mso-height-percent:0;mso-wrap-distance-left:9pt;mso-wrap-distance-top:0;mso-wrap-distance-right:9pt;mso-wrap-distance-bottom:0;mso-position-horizontal:absolute;mso-position-horizontal-relative:text;mso-position-vertical:absolute;mso-position-vertical-relative:text;mso-width-percent:0;mso-height-percent:0;mso-width-relative:margin;mso-height-relative:margin;v-text-anchor:middle" o:gfxdata="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" fillcolor="white [3212]" strokecolor="black [3213]" strokeweight="6pt">
+                <v:stroke joinstyle="miter"/>
+              </v:oval>
+            </w:pict>
+          </mc:Fallback>
+        </mc:AlternateContent>
+      </w:r>
+      <w:r>
+        <mc:AlternateContent>
+          <mc:Choice Requires="wps">
+            <w:drawing>
+              <wp:anchor distT="0" distB="0" distL="114300" distR="114300" simplePos="0" relativeHeight="251710464" behindDoc="0" locked="0" layoutInCell="1" allowOverlap="1" wp14:anchorId="26AC197C" wp14:editId="335A75A7">
+                <wp:simplePos x="0" y="0"/>
+                <wp:positionH relativeFrom="column">
+                  <wp:posOffset>1272540</wp:posOffset>
+                </wp:positionH>
+                <wp:positionV relativeFrom="paragraph">
+                  <wp:posOffset>327660</wp:posOffset>
+                </wp:positionV>
+                <wp:extent cx="2202180" cy="2042160"/>
+                <wp:effectExtent l="38100" t="38100" r="45720" b="34290"/>
+                <wp:wrapNone/>
+                <wp:docPr id="44" name="Oval 44"/>
+                <wp:cNvGraphicFramePr/>
+                <a:graphic xmlns:a="http://schemas.openxmlformats.org/drawingml/2006/main">
+                  <a:graphicData uri="http://schemas.microsoft.com/office/word/2010/wordprocessingShape">
+                    <wps:wsp>
+                      <wps:cNvSpPr/>
+                      <wps:spPr>
+                        <a:xfrm>
+                          <a:off x="0" y="0"/>
+                          <a:ext cx="2202180" cy="2042160"/>
+                        </a:xfrm>
+                        <a:prstGeom prst="ellipse">
+                          <a:avLst/>
+                        </a:prstGeom>
+                        <a:solidFill>
+                          <a:schemeClr val="bg1"/>
+                        </a:solidFill>
+                        <a:ln w="76200">
+                          <a:solidFill>
+                            <a:schemeClr val="tx1"/>
+                          </a:solidFill>
+                        </a:ln>
+                      </wps:spPr>
+                      <wps:style>
+                        <a:lnRef idx="2">
+                          <a:schemeClr val="accent1">
+                            <a:shade val="50000"/>
+                          </a:schemeClr>
+                        </a:lnRef>
+                        <a:fillRef idx="1">
+                          <a:schemeClr val="accent1"/>
+                        </a:fillRef>
+                        <a:effectRef idx="0">
+                          <a:schemeClr val="accent1"/>
+                        </a:effectRef>
+                        <a:fontRef idx="minor">
+                          <a:schemeClr val="lt1"/>
+                        </a:fontRef>
+                      </wps:style>
+                      <wps:bodyPr rot="0" spcFirstLastPara="0" vertOverflow="overflow" horzOverflow="overflow" vert="horz" wrap="square" lIns="91440" tIns="45720" rIns="91440" bIns="45720" numCol="1" spcCol="0" rtlCol="0" fromWordArt="0" anchor="ctr" anchorCtr="0" forceAA="0" compatLnSpc="1">
+                        <a:prstTxWarp prst="textNoShape">
+                          <a:avLst/>
+                        </a:prstTxWarp>
+                        <a:noAutofit/>
+                      </wps:bodyPr>
+                    </wps:wsp>
+                  </a:graphicData>
+                </a:graphic>
+                <wp14:sizeRelH relativeFrom="margin">
+                  <wp14:pctWidth>0</wp14:pctWidth>
+                </wp14:sizeRelH>
+                <wp14:sizeRelV relativeFrom="margin">
+                  <wp14:pctHeight>0</wp14:pctHeight>
+                </wp14:sizeRelV>
+              </wp:anchor>
+            </w:drawing>
+          </mc:Choice>
+          <mc:Fallback>
+            <w:pict>
+              <v:oval w14:anchorId="77C09154" id="Oval 44" o:spid="_x0000_s1026" style="position:absolute;margin-left:100.2pt;margin-top:25.8pt;width:173.4pt;height:160.8pt;z-index:251710464;visibility:visible;mso-wrap-style:square;mso-width-percent:0;mso-height-percent:0;mso-wrap-distance-left:9pt;mso-wrap-distance-top:0;mso-wrap-distance-right:9pt;mso-wrap-distance-bottom:0;mso-position-horizontal:absolute;mso-position-horizontal-relative:text;mso-position-vertical:absolute;mso-position-vertical-relative:text;mso-width-percent:0;mso-height-percent:0;mso-width-relative:margin;mso-height-relative:margin;v-text-anchor:middle" o:gfxdata="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" fillcolor="white [3212]" strokecolor="black [3213]" strokeweight="6pt">
+                <v:stroke joinstyle="miter"/>
+              </v:oval>
+            </w:pict>
+          </mc:Fallback>
+        </mc:AlternateContent>
+      </w:r>
+    </w:p>
+    <w:p/>
+    <w:p>
+      <w:r>
+        <w:rPr>
+          <w:noProof/>
+        </w:rPr>
+        <mc:AlternateContent>
+          <mc:Choice Requires="wps">
+            <w:drawing>
+              <wp:anchor distT="0" distB="0" distL="114300" distR="114300" simplePos="0" relativeHeight="251672576" behindDoc="0" locked="0" layoutInCell="1" allowOverlap="1" wp14:anchorId="3DD167D4" wp14:editId="3CE27B66">
                 <wp:simplePos x="0" y="0"/>
                 <wp:positionH relativeFrom="column">
                   <wp:posOffset>0</wp:posOffset>
@@ -667,7 +1382,7 @@
           </mc:Choice>
           <mc:Fallback>
             <w:pict>
-              <v:rect w14:anchorId="06063D96" id="Rectangle 3" o:spid="_x0000_s1026" style="position:absolute;margin-left:0;margin-top:0;width:382.8pt;height:330.6pt;z-index:251672576;visibility:visible;mso-wrap-style:square;mso-wrap-distance-left:9pt;mso-wrap-distance-top:0;mso-wrap-distance-right:9pt;mso-wrap-distance-bottom:0;mso-position-horizontal:absolute;mso-position-horizontal-relative:text;mso-position-vertical:absolute;mso-position-vertical-relative:text;v-text-anchor:middle" o:gfxdata="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" fillcolor="red" strokecolor="#1f3763 [1604]" strokeweight="1pt"/>
+              <v:rect w14:anchorId="53DC6EF6" id="Rectangle 3" o:spid="_x0000_s1026" style="position:absolute;margin-left:0;margin-top:0;width:382.8pt;height:330.6pt;z-index:251672576;visibility:visible;mso-wrap-style:square;mso-wrap-distance-left:9pt;mso-wrap-distance-top:0;mso-wrap-distance-right:9pt;mso-wrap-distance-bottom:0;mso-position-horizontal:absolute;mso-position-horizontal-relative:text;mso-position-vertical:absolute;mso-position-vertical-relative:text;v-text-anchor:middle" o:gfxdata="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" fillcolor="red" strokecolor="#1f3763 [1604]" strokeweight="1pt"/>
             </w:pict>
           </mc:Fallback>
         </mc:AlternateContent>
@@ -679,7 +1394,7 @@
         <mc:AlternateContent>
           <mc:Choice Requires="wps">
             <w:drawing>
-              <wp:anchor distT="0" distB="0" distL="114300" distR="114300" simplePos="0" relativeHeight="251673600" behindDoc="0" locked="0" layoutInCell="1" allowOverlap="1" wp14:anchorId="136BDDD5" wp14:editId="2C29E515">
+              <wp:anchor distT="0" distB="0" distL="114300" distR="114300" simplePos="0" relativeHeight="251673600" behindDoc="0" locked="0" layoutInCell="1" allowOverlap="1" wp14:anchorId="136BDDD5" wp14:editId="30BE6B71">
                 <wp:simplePos x="0" y="0"/>
                 <wp:positionH relativeFrom="column">
                   <wp:posOffset>2392680</wp:posOffset>
@@ -749,7 +1464,7 @@
           </mc:Choice>
           <mc:Fallback>
             <w:pict>
-              <v:oval w14:anchorId="3057B2FF" id="Oval 5" o:spid="_x0000_s1026" style="position:absolute;margin-left:188.4pt;margin-top:162pt;width:173.4pt;height:160.8pt;z-index:251673600;visibility:visible;mso-wrap-style:square;mso-width-percent:0;mso-height-percent:0;mso-wrap-distance-left:9pt;mso-wrap-distance-top:0;mso-wrap-distance-right:9pt;mso-wrap-distance-bottom:0;mso-position-horizontal:absolute;mso-position-horizontal-relative:text;mso-position-vertical:absolute;mso-position-vertical-relative:text;mso-width-percent:0;mso-height-percent:0;mso-width-relative:margin;mso-height-relative:margin;v-text-anchor:middle" o:gfxdata="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" fillcolor="white [3212]" strokecolor="black [3213]" strokeweight="6pt">
+              <v:oval w14:anchorId="68A0406F" id="Oval 5" o:spid="_x0000_s1026" style="position:absolute;margin-left:188.4pt;margin-top:162pt;width:173.4pt;height:160.8pt;z-index:251673600;visibility:visible;mso-wrap-style:square;mso-width-percent:0;mso-height-percent:0;mso-wrap-distance-left:9pt;mso-wrap-distance-top:0;mso-wrap-distance-right:9pt;mso-wrap-distance-bottom:0;mso-position-horizontal:absolute;mso-position-horizontal-relative:text;mso-position-vertical:absolute;mso-position-vertical-relative:text;mso-width-percent:0;mso-height-percent:0;mso-width-relative:margin;mso-height-relative:margin;v-text-anchor:middle" o:gfxdata="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" fillcolor="white [3212]" strokecolor="black [3213]" strokeweight="6pt">
                 <v:stroke joinstyle="miter"/>
               </v:oval>
             </w:pict>
@@ -831,7 +1546,7 @@
               </wp:anchor>
             </w:drawing>
           </mc:Choice>
-          <mc:Fallback>
+          <mc:Fallback xmlns:w16sdtdh="http://schemas.microsoft.com/office/word/2020/wordml/sdtdatahash">
             <w:pict>
               <v:oval w14:anchorId="51B703C5" id="Oval 6" o:spid="_x0000_s1026" style="position:absolute;margin-left:14.4pt;margin-top:163.8pt;width:173.4pt;height:160.8pt;z-index:251674624;visibility:visible;mso-wrap-style:square;mso-width-percent:0;mso-height-percent:0;mso-wrap-distance-left:9pt;mso-wrap-distance-top:0;mso-wrap-distance-right:9pt;mso-wrap-distance-bottom:0;mso-position-horizontal:absolute;mso-position-horizontal-relative:text;mso-position-vertical:absolute;mso-position-vertical-relative:text;mso-width-percent:0;mso-height-percent:0;mso-width-relative:margin;mso-height-relative:margin;v-text-anchor:middle" o:gfxdata="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" fillcolor="#0575b3" strokecolor="black [3213]" strokeweight="6pt">
                 <v:stroke joinstyle="miter"/>
@@ -915,7 +1630,7 @@
               </wp:anchor>
             </w:drawing>
           </mc:Choice>
-          <mc:Fallback>
+          <mc:Fallback xmlns:w16sdtdh="http://schemas.microsoft.com/office/word/2020/wordml/sdtdatahash">
             <w:pict>
               <v:oval w14:anchorId="4079F508" id="Oval 7" o:spid="_x0000_s1026" style="position:absolute;margin-left:100.2pt;margin-top:22.8pt;width:173.4pt;height:160.8pt;z-index:251676672;visibility:visible;mso-wrap-style:square;mso-width-percent:0;mso-height-percent:0;mso-wrap-distance-left:9pt;mso-wrap-distance-top:0;mso-wrap-distance-right:9pt;mso-wrap-distance-bottom:0;mso-position-horizontal:absolute;mso-position-horizontal-relative:text;mso-position-vertical:absolute;mso-position-vertical-relative:text;mso-width-percent:0;mso-height-percent:0;mso-width-relative:margin;mso-height-relative:margin;v-text-anchor:middle" o:gfxdata="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" fillcolor="white [3212]" strokecolor="black [3213]" strokeweight="6pt">
                 <v:stroke joinstyle="miter"/>
@@ -982,11 +1697,11 @@
                     </pic:cNvPicPr>
                   </pic:nvPicPr>
                   <pic:blipFill>
-                    <a:blip r:embed="rId7" cstate="print">
+                    <a:blip r:embed="rId13" cstate="print">
                       <a:extLst>
                         <a:ext uri="{BEBA8EAE-BF5A-486C-A8C5-ECC9F3942E4B}">
                           <a14:imgProps xmlns:a14="http://schemas.microsoft.com/office/drawing/2010/main">
-                            <a14:imgLayer r:embed="rId8">
+                            <a14:imgLayer r:embed="rId14">
                               <a14:imgEffect>
                                 <a14:backgroundRemoval t="4984" b="89720" l="9851" r="89851">
                                   <a14:foregroundMark x1="24776" y1="57321" x2="23284" y2="28660"/>
@@ -1088,7 +1803,7 @@
                     </pic:cNvPicPr>
                   </pic:nvPicPr>
                   <pic:blipFill rotWithShape="1">
-                    <a:blip r:embed="rId9" cstate="print">
+                    <a:blip r:embed="rId15" cstate="print">
                       <a:extLst>
                         <a:ext uri="{28A0092B-C50C-407E-A947-70E740481C1C}">
                           <a14:useLocalDpi xmlns:a14="http://schemas.microsoft.com/office/drawing/2010/main" val="0"/>
@@ -1170,11 +1885,11 @@
                     <pic:cNvPicPr/>
                   </pic:nvPicPr>
                   <pic:blipFill>
-                    <a:blip r:embed="rId10" cstate="print">
+                    <a:blip r:embed="rId16" cstate="print">
                       <a:extLst>
                         <a:ext uri="{BEBA8EAE-BF5A-486C-A8C5-ECC9F3942E4B}">
                           <a14:imgProps xmlns:a14="http://schemas.microsoft.com/office/drawing/2010/main">
-                            <a14:imgLayer r:embed="rId11">
+                            <a14:imgLayer r:embed="rId17">
                               <a14:imgEffect>
                                 <a14:backgroundRemoval t="9375" b="89931" l="5250" r="93583">
                                   <a14:foregroundMark x1="5250" y1="69444" x2="6700" y2="35090"/>
@@ -1293,7 +2008,7 @@
                     </pic:cNvPicPr>
                   </pic:nvPicPr>
                   <pic:blipFill>
-                    <a:blip r:embed="rId12" cstate="print">
+                    <a:blip r:embed="rId18" cstate="print">
                       <a:extLst>
                         <a:ext uri="{28A0092B-C50C-407E-A947-70E740481C1C}">
                           <a14:useLocalDpi xmlns:a14="http://schemas.microsoft.com/office/drawing/2010/main" val="0"/>
@@ -1385,11 +2100,11 @@
                     </pic:cNvPicPr>
                   </pic:nvPicPr>
                   <pic:blipFill rotWithShape="1">
-                    <a:blip r:embed="rId13">
+                    <a:blip r:embed="rId19">
                       <a:extLst>
                         <a:ext uri="{BEBA8EAE-BF5A-486C-A8C5-ECC9F3942E4B}">
                           <a14:imgProps xmlns:a14="http://schemas.microsoft.com/office/drawing/2010/main">
-                            <a14:imgLayer r:embed="rId14">
+                            <a14:imgLayer r:embed="rId20">
                               <a14:imgEffect>
                                 <a14:backgroundRemoval t="10000" b="90000" l="10000" r="90000">
                                   <a14:foregroundMark x1="46400" y1="10427" x2="52533" y2="10664"/>
@@ -1525,7 +2240,7 @@
               </wp:anchor>
             </w:drawing>
           </mc:Choice>
-          <mc:Fallback>
+          <mc:Fallback xmlns:w16sdtdh="http://schemas.microsoft.com/office/word/2020/wordml/sdtdatahash">
             <w:pict>
               <v:rect w14:anchorId="6AA3CB12" id="Rectangle 27" o:spid="_x0000_s1026" style="position:absolute;margin-left:0;margin-top:-.05pt;width:382.8pt;height:330.6pt;z-index:251684864;visibility:visible;mso-wrap-style:square;mso-wrap-distance-left:9pt;mso-wrap-distance-top:0;mso-wrap-distance-right:9pt;mso-wrap-distance-bottom:0;mso-position-horizontal:absolute;mso-position-horizontal-relative:text;mso-position-vertical:absolute;mso-position-vertical-relative:text;v-text-anchor:middle" o:gfxdata="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" fillcolor="red" strokecolor="#1f3763 [1604]" strokeweight="1pt"/>
             </w:pict>
@@ -1607,7 +2322,7 @@
               </wp:anchor>
             </w:drawing>
           </mc:Choice>
-          <mc:Fallback>
+          <mc:Fallback xmlns:w16sdtdh="http://schemas.microsoft.com/office/word/2020/wordml/sdtdatahash">
             <w:pict>
               <v:oval w14:anchorId="188BF5E4" id="Oval 29" o:spid="_x0000_s1026" style="position:absolute;margin-left:188.4pt;margin-top:161.95pt;width:173.4pt;height:160.8pt;z-index:251685888;visibility:visible;mso-wrap-style:square;mso-width-percent:0;mso-height-percent:0;mso-wrap-distance-left:9pt;mso-wrap-distance-top:0;mso-wrap-distance-right:9pt;mso-wrap-distance-bottom:0;mso-position-horizontal:absolute;mso-position-horizontal-relative:text;mso-position-vertical:absolute;mso-position-vertical-relative:text;mso-width-percent:0;mso-height-percent:0;mso-width-relative:margin;mso-height-relative:margin;v-text-anchor:middle" o:gfxdata="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" fillcolor="white [3212]" strokecolor="black [3213]" strokeweight="6pt">
                 <v:stroke joinstyle="miter"/>
@@ -1691,7 +2406,7 @@
               </wp:anchor>
             </w:drawing>
           </mc:Choice>
-          <mc:Fallback>
+          <mc:Fallback xmlns:w16sdtdh="http://schemas.microsoft.com/office/word/2020/wordml/sdtdatahash">
             <w:pict>
               <v:oval w14:anchorId="14769B79" id="Oval 30" o:spid="_x0000_s1026" style="position:absolute;margin-left:14.4pt;margin-top:163.75pt;width:173.4pt;height:160.8pt;z-index:251686912;visibility:visible;mso-wrap-style:square;mso-width-percent:0;mso-height-percent:0;mso-wrap-distance-left:9pt;mso-wrap-distance-top:0;mso-wrap-distance-right:9pt;mso-wrap-distance-bottom:0;mso-position-horizontal:absolute;mso-position-horizontal-relative:text;mso-position-vertical:absolute;mso-position-vertical-relative:text;mso-width-percent:0;mso-height-percent:0;mso-width-relative:margin;mso-height-relative:margin;v-text-anchor:middle" o:gfxdata="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" fillcolor="white [3212]" strokecolor="black [3213]" strokeweight="6pt">
                 <v:stroke joinstyle="miter"/>
@@ -1775,7 +2490,7 @@
               </wp:anchor>
             </w:drawing>
           </mc:Choice>
-          <mc:Fallback>
+          <mc:Fallback xmlns:w16sdtdh="http://schemas.microsoft.com/office/word/2020/wordml/sdtdatahash">
             <w:pict>
               <v:oval w14:anchorId="62CB4917" id="Oval 31" o:spid="_x0000_s1026" style="position:absolute;margin-left:100.2pt;margin-top:22.75pt;width:173.4pt;height:160.8pt;z-index:251687936;visibility:visible;mso-wrap-style:square;mso-width-percent:0;mso-height-percent:0;mso-wrap-distance-left:9pt;mso-wrap-distance-top:0;mso-wrap-distance-right:9pt;mso-wrap-distance-bottom:0;mso-position-horizontal:absolute;mso-position-horizontal-relative:text;mso-position-vertical:absolute;mso-position-vertical-relative:text;mso-width-percent:0;mso-height-percent:0;mso-width-relative:margin;mso-height-relative:margin;v-text-anchor:middle" o:gfxdata="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" fillcolor="white [3212]" strokecolor="black [3213]" strokeweight="6pt">
                 <v:stroke joinstyle="miter"/>
@@ -1825,7 +2540,7 @@
                     </pic:cNvPicPr>
                   </pic:nvPicPr>
                   <pic:blipFill rotWithShape="1">
-                    <a:blip r:embed="rId15" cstate="print">
+                    <a:blip r:embed="rId21" cstate="print">
                       <a:extLst>
                         <a:ext uri="{28A0092B-C50C-407E-A947-70E740481C1C}">
                           <a14:useLocalDpi xmlns:a14="http://schemas.microsoft.com/office/drawing/2010/main" val="0"/>
@@ -1906,7 +2621,7 @@
                     </pic:cNvPicPr>
                   </pic:nvPicPr>
                   <pic:blipFill rotWithShape="1">
-                    <a:blip r:embed="rId16" cstate="print">
+                    <a:blip r:embed="rId22" cstate="print">
                       <a:extLst>
                         <a:ext uri="{28A0092B-C50C-407E-A947-70E740481C1C}">
                           <a14:useLocalDpi xmlns:a14="http://schemas.microsoft.com/office/drawing/2010/main" val="0"/>
@@ -1999,7 +2714,7 @@
                     </pic:cNvPicPr>
                   </pic:nvPicPr>
                   <pic:blipFill rotWithShape="1">
-                    <a:blip r:embed="rId17">
+                    <a:blip r:embed="rId23">
                       <a:extLst>
                         <a:ext uri="{28A0092B-C50C-407E-A947-70E740481C1C}">
                           <a14:useLocalDpi xmlns:a14="http://schemas.microsoft.com/office/drawing/2010/main" val="0"/>
@@ -2079,7 +2794,7 @@
                     </pic:cNvPicPr>
                   </pic:nvPicPr>
                   <pic:blipFill rotWithShape="1">
-                    <a:blip r:embed="rId18" cstate="print">
+                    <a:blip r:embed="rId24" cstate="print">
                       <a:extLst>
                         <a:ext uri="{28A0092B-C50C-407E-A947-70E740481C1C}">
                           <a14:useLocalDpi xmlns:a14="http://schemas.microsoft.com/office/drawing/2010/main" val="0"/>
@@ -2165,7 +2880,7 @@
                     </pic:cNvPicPr>
                   </pic:nvPicPr>
                   <pic:blipFill rotWithShape="1">
-                    <a:blip r:embed="rId17">
+                    <a:blip r:embed="rId23">
                       <a:extLst>
                         <a:ext uri="{28A0092B-C50C-407E-A947-70E740481C1C}">
                           <a14:useLocalDpi xmlns:a14="http://schemas.microsoft.com/office/drawing/2010/main" val="0"/>
@@ -2243,7 +2958,7 @@
                     </pic:cNvPicPr>
                   </pic:nvPicPr>
                   <pic:blipFill rotWithShape="1">
-                    <a:blip r:embed="rId18" cstate="print">
+                    <a:blip r:embed="rId24" cstate="print">
                       <a:extLst>
                         <a:ext uri="{28A0092B-C50C-407E-A947-70E740481C1C}">
                           <a14:useLocalDpi xmlns:a14="http://schemas.microsoft.com/office/drawing/2010/main" val="0"/>
@@ -2295,6 +3010,12 @@
     <w:p/>
     <w:p/>
     <w:p/>
+    <w:p/>
+    <w:p/>
+    <w:p/>
+    <w:p/>
+    <w:p/>
+    <w:p/>
     <w:p>
       <w:r>
         <w:rPr>
@@ -2302,7 +3023,85 @@
         </w:rPr>
         <w:lastRenderedPageBreak/>
         <w:drawing>
-          <wp:anchor distT="0" distB="0" distL="114300" distR="114300" simplePos="0" relativeHeight="251705344" behindDoc="1" locked="0" layoutInCell="1" allowOverlap="1" wp14:anchorId="735CA3DB" wp14:editId="6BA4DF50">
+          <wp:anchor distT="0" distB="0" distL="114300" distR="114300" simplePos="0" relativeHeight="251703296" behindDoc="1" locked="0" layoutInCell="1" allowOverlap="1" wp14:anchorId="49B33399" wp14:editId="6D28D4FD">
+            <wp:simplePos x="0" y="0"/>
+            <wp:positionH relativeFrom="column">
+              <wp:posOffset>876300</wp:posOffset>
+            </wp:positionH>
+            <wp:positionV relativeFrom="paragraph">
+              <wp:posOffset>6865620</wp:posOffset>
+            </wp:positionV>
+            <wp:extent cx="1127760" cy="1256665"/>
+            <wp:effectExtent l="0" t="0" r="0" b="635"/>
+            <wp:wrapTight wrapText="bothSides">
+              <wp:wrapPolygon edited="0">
+                <wp:start x="0" y="0"/>
+                <wp:lineTo x="0" y="21283"/>
+                <wp:lineTo x="21162" y="21283"/>
+                <wp:lineTo x="21162" y="0"/>
+                <wp:lineTo x="0" y="0"/>
+              </wp:wrapPolygon>
+            </wp:wrapTight>
+            <wp:docPr id="42" name="Picture 42" descr="SeleniumHQ Browser Automation"/>
+            <wp:cNvGraphicFramePr>
+              <a:graphicFrameLocks xmlns:a="http://schemas.openxmlformats.org/drawingml/2006/main" noChangeAspect="1"/>
+            </wp:cNvGraphicFramePr>
+            <a:graphic xmlns:a="http://schemas.openxmlformats.org/drawingml/2006/main">
+              <a:graphicData uri="http://schemas.openxmlformats.org/drawingml/2006/picture">
+                <pic:pic xmlns:pic="http://schemas.openxmlformats.org/drawingml/2006/picture">
+                  <pic:nvPicPr>
+                    <pic:cNvPr id="0" name="Picture 10" descr="SeleniumHQ Browser Automation"/>
+                    <pic:cNvPicPr>
+                      <a:picLocks noChangeAspect="1" noChangeArrowheads="1"/>
+                    </pic:cNvPicPr>
+                  </pic:nvPicPr>
+                  <pic:blipFill rotWithShape="1">
+                    <a:blip r:embed="rId25" cstate="print">
+                      <a:extLst>
+                        <a:ext uri="{28A0092B-C50C-407E-A947-70E740481C1C}">
+                          <a14:useLocalDpi xmlns:a14="http://schemas.microsoft.com/office/drawing/2010/main" val="0"/>
+                        </a:ext>
+                      </a:extLst>
+                    </a:blip>
+                    <a:srcRect l="4890" t="3510" r="4635"/>
+                    <a:stretch/>
+                  </pic:blipFill>
+                  <pic:spPr bwMode="auto">
+                    <a:xfrm>
+                      <a:off x="0" y="0"/>
+                      <a:ext cx="1127760" cy="1256665"/>
+                    </a:xfrm>
+                    <a:prstGeom prst="rect">
+                      <a:avLst/>
+                    </a:prstGeom>
+                    <a:noFill/>
+                    <a:ln>
+                      <a:noFill/>
+                    </a:ln>
+                    <a:extLst>
+                      <a:ext uri="{53640926-AAD7-44D8-BBD7-CCE9431645EC}">
+                        <a14:shadowObscured xmlns:a14="http://schemas.microsoft.com/office/drawing/2010/main"/>
+                      </a:ext>
+                    </a:extLst>
+                  </pic:spPr>
+                </pic:pic>
+              </a:graphicData>
+            </a:graphic>
+            <wp14:sizeRelH relativeFrom="margin">
+              <wp14:pctWidth>0</wp14:pctWidth>
+            </wp14:sizeRelH>
+            <wp14:sizeRelV relativeFrom="margin">
+              <wp14:pctHeight>0</wp14:pctHeight>
+            </wp14:sizeRelV>
+          </wp:anchor>
+        </w:drawing>
+      </w:r>
+      <w:r>
+        <w:rPr>
+          <w:noProof/>
+        </w:rPr>
+        <w:drawing>
+          <wp:anchor distT="0" distB="0" distL="114300" distR="114300" simplePos="0" relativeHeight="251705344" behindDoc="1" locked="0" layoutInCell="1" allowOverlap="1" wp14:anchorId="735CA3DB" wp14:editId="59142D4C">
             <wp:simplePos x="0" y="0"/>
             <wp:positionH relativeFrom="margin">
               <wp:posOffset>2582545</wp:posOffset>
@@ -2339,11 +3138,11 @@
                     <pic:cNvPicPr/>
                   </pic:nvPicPr>
                   <pic:blipFill>
-                    <a:blip r:embed="rId10" cstate="print">
+                    <a:blip r:embed="rId16" cstate="print">
                       <a:extLst>
                         <a:ext uri="{BEBA8EAE-BF5A-486C-A8C5-ECC9F3942E4B}">
                           <a14:imgProps xmlns:a14="http://schemas.microsoft.com/office/drawing/2010/main">
-                            <a14:imgLayer r:embed="rId11">
+                            <a14:imgLayer r:embed="rId17">
                               <a14:imgEffect>
                                 <a14:backgroundRemoval t="9375" b="89931" l="5250" r="93583">
                                   <a14:foregroundMark x1="5250" y1="69444" x2="6700" y2="35090"/>
@@ -2423,85 +3222,7 @@
           <w:noProof/>
         </w:rPr>
         <w:drawing>
-          <wp:anchor distT="0" distB="0" distL="114300" distR="114300" simplePos="0" relativeHeight="251703296" behindDoc="1" locked="0" layoutInCell="1" allowOverlap="1" wp14:anchorId="49B33399" wp14:editId="0600B99D">
-            <wp:simplePos x="0" y="0"/>
-            <wp:positionH relativeFrom="column">
-              <wp:posOffset>876300</wp:posOffset>
-            </wp:positionH>
-            <wp:positionV relativeFrom="paragraph">
-              <wp:posOffset>6819900</wp:posOffset>
-            </wp:positionV>
-            <wp:extent cx="1127760" cy="1302385"/>
-            <wp:effectExtent l="0" t="0" r="0" b="0"/>
-            <wp:wrapTight wrapText="bothSides">
-              <wp:wrapPolygon edited="0">
-                <wp:start x="0" y="0"/>
-                <wp:lineTo x="0" y="21168"/>
-                <wp:lineTo x="21162" y="21168"/>
-                <wp:lineTo x="21162" y="0"/>
-                <wp:lineTo x="0" y="0"/>
-              </wp:wrapPolygon>
-            </wp:wrapTight>
-            <wp:docPr id="42" name="Picture 42" descr="SeleniumHQ Browser Automation"/>
-            <wp:cNvGraphicFramePr>
-              <a:graphicFrameLocks xmlns:a="http://schemas.openxmlformats.org/drawingml/2006/main" noChangeAspect="1"/>
-            </wp:cNvGraphicFramePr>
-            <a:graphic xmlns:a="http://schemas.openxmlformats.org/drawingml/2006/main">
-              <a:graphicData uri="http://schemas.openxmlformats.org/drawingml/2006/picture">
-                <pic:pic xmlns:pic="http://schemas.openxmlformats.org/drawingml/2006/picture">
-                  <pic:nvPicPr>
-                    <pic:cNvPr id="0" name="Picture 10" descr="SeleniumHQ Browser Automation"/>
-                    <pic:cNvPicPr>
-                      <a:picLocks noChangeAspect="1" noChangeArrowheads="1"/>
-                    </pic:cNvPicPr>
-                  </pic:nvPicPr>
-                  <pic:blipFill rotWithShape="1">
-                    <a:blip r:embed="rId19" cstate="print">
-                      <a:extLst>
-                        <a:ext uri="{28A0092B-C50C-407E-A947-70E740481C1C}">
-                          <a14:useLocalDpi xmlns:a14="http://schemas.microsoft.com/office/drawing/2010/main" val="0"/>
-                        </a:ext>
-                      </a:extLst>
-                    </a:blip>
-                    <a:srcRect l="4890" r="4635"/>
-                    <a:stretch/>
-                  </pic:blipFill>
-                  <pic:spPr bwMode="auto">
-                    <a:xfrm>
-                      <a:off x="0" y="0"/>
-                      <a:ext cx="1127760" cy="1302385"/>
-                    </a:xfrm>
-                    <a:prstGeom prst="rect">
-                      <a:avLst/>
-                    </a:prstGeom>
-                    <a:noFill/>
-                    <a:ln>
-                      <a:noFill/>
-                    </a:ln>
-                    <a:extLst>
-                      <a:ext uri="{53640926-AAD7-44D8-BBD7-CCE9431645EC}">
-                        <a14:shadowObscured xmlns:a14="http://schemas.microsoft.com/office/drawing/2010/main"/>
-                      </a:ext>
-                    </a:extLst>
-                  </pic:spPr>
-                </pic:pic>
-              </a:graphicData>
-            </a:graphic>
-            <wp14:sizeRelH relativeFrom="margin">
-              <wp14:pctWidth>0</wp14:pctWidth>
-            </wp14:sizeRelH>
-            <wp14:sizeRelV relativeFrom="margin">
-              <wp14:pctHeight>0</wp14:pctHeight>
-            </wp14:sizeRelV>
-          </wp:anchor>
-        </w:drawing>
-      </w:r>
-      <w:r>
-        <w:rPr>
-          <w:noProof/>
-        </w:rPr>
-        <w:drawing>
-          <wp:anchor distT="0" distB="0" distL="114300" distR="114300" simplePos="0" relativeHeight="251702272" behindDoc="1" locked="0" layoutInCell="1" allowOverlap="1" wp14:anchorId="6AAD0012" wp14:editId="6CD39923">
+          <wp:anchor distT="0" distB="0" distL="114300" distR="114300" simplePos="0" relativeHeight="251702272" behindDoc="1" locked="0" layoutInCell="1" allowOverlap="1" wp14:anchorId="6AAD0012" wp14:editId="1D6A09D9">
             <wp:simplePos x="0" y="0"/>
             <wp:positionH relativeFrom="column">
               <wp:posOffset>1623060</wp:posOffset>
@@ -2547,7 +3268,7 @@
                     </pic:cNvPicPr>
                   </pic:nvPicPr>
                   <pic:blipFill>
-                    <a:blip r:embed="rId20" cstate="print">
+                    <a:blip r:embed="rId26" cstate="print">
                       <a:extLst>
                         <a:ext uri="{28A0092B-C50C-407E-A947-70E740481C1C}">
                           <a14:useLocalDpi xmlns:a14="http://schemas.microsoft.com/office/drawing/2010/main" val="0"/>
@@ -2585,6 +3306,9 @@
         </w:drawing>
       </w:r>
       <w:r>
+        <w:rPr>
+          <w:noProof/>
+        </w:rPr>
         <mc:AlternateContent>
           <mc:Choice Requires="wps">
             <w:drawing>
@@ -2656,7 +3380,7 @@
               </wp:anchor>
             </w:drawing>
           </mc:Choice>
-          <mc:Fallback>
+          <mc:Fallback xmlns:w16sdtdh="http://schemas.microsoft.com/office/word/2020/wordml/sdtdatahash">
             <w:pict>
               <v:oval w14:anchorId="3CB107DB" id="Oval 40" o:spid="_x0000_s1026" style="position:absolute;margin-left:117pt;margin-top:368.4pt;width:173.4pt;height:160.8pt;z-index:251701248;visibility:visible;mso-wrap-style:square;mso-width-percent:0;mso-height-percent:0;mso-wrap-distance-left:9pt;mso-wrap-distance-top:0;mso-wrap-distance-right:9pt;mso-wrap-distance-bottom:0;mso-position-horizontal:absolute;mso-position-horizontal-relative:text;mso-position-vertical:absolute;mso-position-vertical-relative:text;mso-width-percent:0;mso-height-percent:0;mso-width-relative:margin;mso-height-relative:margin;v-text-anchor:middle" o:gfxdata="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" fillcolor="white [3212]" strokecolor="black [3213]" strokeweight="6pt">
                 <v:stroke joinstyle="miter"/>
@@ -2666,10 +3390,13 @@
         </mc:AlternateContent>
       </w:r>
       <w:r>
+        <w:rPr>
+          <w:noProof/>
+        </w:rPr>
         <mc:AlternateContent>
           <mc:Choice Requires="wps">
             <w:drawing>
-              <wp:anchor distT="0" distB="0" distL="114300" distR="114300" simplePos="0" relativeHeight="251700224" behindDoc="0" locked="0" layoutInCell="1" allowOverlap="1" wp14:anchorId="55ACADF2" wp14:editId="549483C6">
+              <wp:anchor distT="0" distB="0" distL="114300" distR="114300" simplePos="0" relativeHeight="251700224" behindDoc="0" locked="0" layoutInCell="1" allowOverlap="1" wp14:anchorId="55ACADF2" wp14:editId="74C73B58">
                 <wp:simplePos x="0" y="0"/>
                 <wp:positionH relativeFrom="column">
                   <wp:posOffset>396240</wp:posOffset>
@@ -2695,7 +3422,7 @@
                           <a:avLst/>
                         </a:prstGeom>
                         <a:solidFill>
-                          <a:srgbClr val="08B418"/>
+                          <a:srgbClr val="00B400"/>
                         </a:solidFill>
                         <a:ln w="76200">
                           <a:solidFill>
@@ -2737,9 +3464,9 @@
               </wp:anchor>
             </w:drawing>
           </mc:Choice>
-          <mc:Fallback>
+          <mc:Fallback xmlns:w16sdtdh="http://schemas.microsoft.com/office/word/2020/wordml/sdtdatahash">
             <w:pict>
-              <v:oval w14:anchorId="2C0CCB52" id="Oval 39" o:spid="_x0000_s1026" style="position:absolute;margin-left:31.2pt;margin-top:509.4pt;width:173.4pt;height:160.8pt;z-index:251700224;visibility:visible;mso-wrap-style:square;mso-width-percent:0;mso-height-percent:0;mso-wrap-distance-left:9pt;mso-wrap-distance-top:0;mso-wrap-distance-right:9pt;mso-wrap-distance-bottom:0;mso-position-horizontal:absolute;mso-position-horizontal-relative:text;mso-position-vertical:absolute;mso-position-vertical-relative:text;mso-width-percent:0;mso-height-percent:0;mso-width-relative:margin;mso-height-relative:margin;v-text-anchor:middle" o:gfxdata="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" fillcolor="#08b418" strokecolor="black [3213]" strokeweight="6pt">
+              <v:oval w14:anchorId="13252F95" id="Oval 39" o:spid="_x0000_s1026" style="position:absolute;margin-left:31.2pt;margin-top:509.4pt;width:173.4pt;height:160.8pt;z-index:251700224;visibility:visible;mso-wrap-style:square;mso-width-percent:0;mso-height-percent:0;mso-wrap-distance-left:9pt;mso-wrap-distance-top:0;mso-wrap-distance-right:9pt;mso-wrap-distance-bottom:0;mso-position-horizontal:absolute;mso-position-horizontal-relative:text;mso-position-vertical:absolute;mso-position-vertical-relative:text;mso-width-percent:0;mso-height-percent:0;mso-width-relative:margin;mso-height-relative:margin;v-text-anchor:middle" o:gfxdata="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" fillcolor="#00b400" strokecolor="black [3213]" strokeweight="6pt">
                 <v:stroke joinstyle="miter"/>
               </v:oval>
             </w:pict>
@@ -2747,6 +3474,9 @@
         </mc:AlternateContent>
       </w:r>
       <w:r>
+        <w:rPr>
+          <w:noProof/>
+        </w:rPr>
         <mc:AlternateContent>
           <mc:Choice Requires="wps">
             <w:drawing>
@@ -2818,7 +3548,7 @@
               </wp:anchor>
             </w:drawing>
           </mc:Choice>
-          <mc:Fallback>
+          <mc:Fallback xmlns:w16sdtdh="http://schemas.microsoft.com/office/word/2020/wordml/sdtdatahash">
             <w:pict>
               <v:oval w14:anchorId="047B9479" id="Oval 38" o:spid="_x0000_s1026" style="position:absolute;margin-left:205.2pt;margin-top:507.6pt;width:173.4pt;height:160.8pt;z-index:251699200;visibility:visible;mso-wrap-style:square;mso-width-percent:0;mso-height-percent:0;mso-wrap-distance-left:9pt;mso-wrap-distance-top:0;mso-wrap-distance-right:9pt;mso-wrap-distance-bottom:0;mso-position-horizontal:absolute;mso-position-horizontal-relative:text;mso-position-vertical:absolute;mso-position-vertical-relative:text;mso-width-percent:0;mso-height-percent:0;mso-width-relative:margin;mso-height-relative:margin;v-text-anchor:middle" o:gfxdata="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" fillcolor="white [3212]" strokecolor="black [3213]" strokeweight="6pt">
                 <v:stroke joinstyle="miter"/>
@@ -2828,6 +3558,9 @@
         </mc:AlternateContent>
       </w:r>
       <w:r>
+        <w:rPr>
+          <w:noProof/>
+        </w:rPr>
         <mc:AlternateContent>
           <mc:Choice Requires="wps">
             <w:drawing>
@@ -2888,7 +3621,7 @@
               </wp:anchor>
             </w:drawing>
           </mc:Choice>
-          <mc:Fallback>
+          <mc:Fallback xmlns:w16sdtdh="http://schemas.microsoft.com/office/word/2020/wordml/sdtdatahash">
             <w:pict>
               <v:rect w14:anchorId="4C9810FB" id="Rectangle 20" o:spid="_x0000_s1026" style="position:absolute;margin-left:16.8pt;margin-top:345.6pt;width:382.8pt;height:330.6pt;z-index:251698176;visibility:visible;mso-wrap-style:square;mso-wrap-distance-left:9pt;mso-wrap-distance-top:0;mso-wrap-distance-right:9pt;mso-wrap-distance-bottom:0;mso-position-horizontal:absolute;mso-position-horizontal-relative:text;mso-position-vertical:absolute;mso-position-vertical-relative:text;v-text-anchor:middle" o:gfxdata="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" fillcolor="red" strokecolor="#1f3763 [1604]" strokeweight="1pt"/>
             </w:pict>
@@ -2944,7 +3677,7 @@
                     </pic:cNvPicPr>
                   </pic:nvPicPr>
                   <pic:blipFill>
-                    <a:blip r:embed="rId21" cstate="print">
+                    <a:blip r:embed="rId27" cstate="print">
                       <a:extLst>
                         <a:ext uri="{28A0092B-C50C-407E-A947-70E740481C1C}">
                           <a14:useLocalDpi xmlns:a14="http://schemas.microsoft.com/office/drawing/2010/main" val="0"/>
@@ -3045,7 +3778,7 @@
               </wp:anchor>
             </w:drawing>
           </mc:Choice>
-          <mc:Fallback>
+          <mc:Fallback xmlns:w16sdtdh="http://schemas.microsoft.com/office/word/2020/wordml/sdtdatahash">
             <w:pict>
               <v:rect w14:anchorId="1CF01876" id="Rectangle 10" o:spid="_x0000_s1026" style="position:absolute;margin-left:16.2pt;margin-top:-19.2pt;width:382.8pt;height:330.6pt;z-index:251655165;visibility:visible;mso-wrap-style:square;mso-wrap-distance-left:9pt;mso-wrap-distance-top:0;mso-wrap-distance-right:9pt;mso-wrap-distance-bottom:0;mso-position-horizontal:absolute;mso-position-horizontal-relative:text;mso-position-vertical:absolute;mso-position-vertical-relative:text;v-text-anchor:middle" o:gfxdata="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" fillcolor="#ffc000" strokecolor="#1f3763 [1604]" strokeweight="1pt"/>
             </w:pict>
@@ -3097,7 +3830,7 @@
                     </pic:cNvPicPr>
                   </pic:nvPicPr>
                   <pic:blipFill>
-                    <a:blip r:embed="rId22" cstate="print">
+                    <a:blip r:embed="rId28" cstate="print">
                       <a:extLst>
                         <a:ext uri="{28A0092B-C50C-407E-A947-70E740481C1C}">
                           <a14:useLocalDpi xmlns:a14="http://schemas.microsoft.com/office/drawing/2010/main" val="0"/>
@@ -3178,7 +3911,7 @@
                     </pic:cNvPicPr>
                   </pic:nvPicPr>
                   <pic:blipFill>
-                    <a:blip r:embed="rId23" cstate="print">
+                    <a:blip r:embed="rId29" cstate="print">
                       <a:extLst>
                         <a:ext uri="{28A0092B-C50C-407E-A947-70E740481C1C}">
                           <a14:useLocalDpi xmlns:a14="http://schemas.microsoft.com/office/drawing/2010/main" val="0"/>
@@ -3290,7 +4023,7 @@
               </wp:anchor>
             </w:drawing>
           </mc:Choice>
-          <mc:Fallback>
+          <mc:Fallback xmlns:w16sdtdh="http://schemas.microsoft.com/office/word/2020/wordml/sdtdatahash">
             <w:pict>
               <v:oval w14:anchorId="07601224" id="Oval 9" o:spid="_x0000_s1026" style="position:absolute;margin-left:204.6pt;margin-top:139.8pt;width:173.4pt;height:160.8pt;z-index:251656190;visibility:visible;mso-wrap-style:square;mso-width-percent:0;mso-height-percent:0;mso-wrap-distance-left:9pt;mso-wrap-distance-top:0;mso-wrap-distance-right:9pt;mso-wrap-distance-bottom:0;mso-position-horizontal:absolute;mso-position-horizontal-relative:text;mso-position-vertical:absolute;mso-position-vertical-relative:text;mso-width-percent:0;mso-height-percent:0;mso-width-relative:margin;mso-height-relative:margin;v-text-anchor:middle" o:gfxdata="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" fillcolor="white [3212]" strokecolor="black [3213]" strokeweight="6pt">
                 <v:stroke joinstyle="miter"/>
@@ -3374,7 +4107,7 @@
               </wp:anchor>
             </w:drawing>
           </mc:Choice>
-          <mc:Fallback>
+          <mc:Fallback xmlns:w16sdtdh="http://schemas.microsoft.com/office/word/2020/wordml/sdtdatahash">
             <w:pict>
               <v:oval w14:anchorId="364F3555" id="Oval 8" o:spid="_x0000_s1026" style="position:absolute;margin-left:30.6pt;margin-top:141.6pt;width:173.4pt;height:160.8pt;z-index:251657215;visibility:visible;mso-wrap-style:square;mso-width-percent:0;mso-height-percent:0;mso-wrap-distance-left:9pt;mso-wrap-distance-top:0;mso-wrap-distance-right:9pt;mso-wrap-distance-bottom:0;mso-position-horizontal:absolute;mso-position-horizontal-relative:text;mso-position-vertical:absolute;mso-position-vertical-relative:text;mso-width-percent:0;mso-height-percent:0;mso-width-relative:margin;mso-height-relative:margin;v-text-anchor:middle" o:gfxdata="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" fillcolor="white [3212]" strokecolor="black [3213]" strokeweight="6pt">
                 <v:stroke joinstyle="miter"/>
@@ -3458,7 +4191,7 @@
               </wp:anchor>
             </w:drawing>
           </mc:Choice>
-          <mc:Fallback>
+          <mc:Fallback xmlns:w16sdtdh="http://schemas.microsoft.com/office/word/2020/wordml/sdtdatahash">
             <w:pict>
               <v:oval w14:anchorId="073389DE" id="Oval 4" o:spid="_x0000_s1026" style="position:absolute;margin-left:116.4pt;margin-top:.6pt;width:173.4pt;height:160.8pt;z-index:251658751;visibility:visible;mso-wrap-style:square;mso-width-percent:0;mso-height-percent:0;mso-wrap-distance-left:9pt;mso-wrap-distance-top:0;mso-wrap-distance-right:9pt;mso-wrap-distance-bottom:0;mso-position-horizontal:absolute;mso-position-horizontal-relative:text;mso-position-vertical:absolute;mso-position-vertical-relative:text;mso-width-percent:0;mso-height-percent:0;mso-width-relative:margin;mso-height-relative:margin;v-text-anchor:middle" o:gfxdata="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" fillcolor="white [3212]" strokecolor="black [3213]" strokeweight="6pt">
                 <v:stroke joinstyle="miter"/>
@@ -3476,6 +4209,56 @@
     </w:sectPr>
   </w:body>
 </w:document>
+</file>
+
+<file path=word/endnotes.xml><?xml version="1.0" encoding="utf-8"?>
+<w:endnotes xmlns:wpc="http://schemas.microsoft.com/office/word/2010/wordprocessingCanvas" xmlns:cx="http://schemas.microsoft.com/office/drawing/2014/chartex" xmlns:cx1="http://schemas.microsoft.com/office/drawing/2015/9/8/chartex" xmlns:cx2="http://schemas.microsoft.com/office/drawing/2015/10/21/chartex" xmlns:cx3="http://schemas.microsoft.com/office/drawing/2016/5/9/chartex" xmlns:cx4="http://schemas.microsoft.com/office/drawing/2016/5/10/chartex" xmlns:cx5="http://schemas.microsoft.com/office/drawing/2016/5/11/chartex" xmlns:cx6="http://schemas.microsoft.com/office/drawing/2016/5/12/chartex" xmlns:cx7="http://schemas.microsoft.com/office/drawing/2016/5/13/chartex" xmlns:cx8="http://schemas.microsoft.com/office/drawing/2016/5/14/chartex" xmlns:mc="http://schemas.openxmlformats.org/markup-compatibility/2006" xmlns:aink="http://schemas.microsoft.com/office/drawing/2016/ink" xmlns:am3d="http://schemas.microsoft.com/office/drawing/2017/model3d" xmlns:o="urn:schemas-microsoft-com:office:office" xmlns:r="http://schemas.openxmlformats.org/officeDocument/2006/relationships" xmlns:m="http://schemas.openxmlformats.org/officeDocument/2006/math" xmlns:v="urn:schemas-microsoft-com:vml" xmlns:wp14="http://schemas.microsoft.com/office/word/2010/wordprocessingDrawing" xmlns:wp="http://schemas.openxmlformats.org/drawingml/2006/wordprocessingDrawing" xmlns:w10="urn:schemas-microsoft-com:office:word" xmlns:w="http://schemas.openxmlformats.org/wordprocessingml/2006/main" xmlns:w14="http://schemas.microsoft.com/office/word/2010/wordml" xmlns:w15="http://schemas.microsoft.com/office/word/2012/wordml" xmlns:w16cex="http://schemas.microsoft.com/office/word/2018/wordml/cex" xmlns:w16cid="http://schemas.microsoft.com/office/word/2016/wordml/cid" xmlns:w16="http://schemas.microsoft.com/office/word/2018/wordml" xmlns:w16se="http://schemas.microsoft.com/office/word/2015/wordml/symex" xmlns:wpg="http://schemas.microsoft.com/office/word/2010/wordprocessingGroup" xmlns:wpi="http://schemas.microsoft.com/office/word/2010/wordprocessingInk" xmlns:wne="http://schemas.microsoft.com/office/word/2006/wordml" xmlns:wps="http://schemas.microsoft.com/office/word/2010/wordprocessingShape" mc:Ignorable="w14 w15 w16se w16cid w16 w16cex wp14">
+  <w:endnote w:type="separator" w:id="-1">
+    <w:p>
+      <w:pPr>
+        <w:spacing w:after="0" w:line="240" w:lineRule="auto"/>
+      </w:pPr>
+      <w:r>
+        <w:separator/>
+      </w:r>
+    </w:p>
+  </w:endnote>
+  <w:endnote w:type="continuationSeparator" w:id="0">
+    <w:p>
+      <w:pPr>
+        <w:spacing w:after="0" w:line="240" w:lineRule="auto"/>
+      </w:pPr>
+      <w:r>
+        <w:continuationSeparator/>
+      </w:r>
+    </w:p>
+  </w:endnote>
+</w:endnotes>
+</file>
+
+<file path=word/footnotes.xml><?xml version="1.0" encoding="utf-8"?>
+<w:footnotes xmlns:wpc="http://schemas.microsoft.com/office/word/2010/wordprocessingCanvas" xmlns:cx="http://schemas.microsoft.com/office/drawing/2014/chartex" xmlns:cx1="http://schemas.microsoft.com/office/drawing/2015/9/8/chartex" xmlns:cx2="http://schemas.microsoft.com/office/drawing/2015/10/21/chartex" xmlns:cx3="http://schemas.microsoft.com/office/drawing/2016/5/9/chartex" xmlns:cx4="http://schemas.microsoft.com/office/drawing/2016/5/10/chartex" xmlns:cx5="http://schemas.microsoft.com/office/drawing/2016/5/11/chartex" xmlns:cx6="http://schemas.microsoft.com/office/drawing/2016/5/12/chartex" xmlns:cx7="http://schemas.microsoft.com/office/drawing/2016/5/13/chartex" xmlns:cx8="http://schemas.microsoft.com/office/drawing/2016/5/14/chartex" xmlns:mc="http://schemas.openxmlformats.org/markup-compatibility/2006" xmlns:aink="http://schemas.microsoft.com/office/drawing/2016/ink" xmlns:am3d="http://schemas.microsoft.com/office/drawing/2017/model3d" xmlns:o="urn:schemas-microsoft-com:office:office" xmlns:r="http://schemas.openxmlformats.org/officeDocument/2006/relationships" xmlns:m="http://schemas.openxmlformats.org/officeDocument/2006/math" xmlns:v="urn:schemas-microsoft-com:vml" xmlns:wp14="http://schemas.microsoft.com/office/word/2010/wordprocessingDrawing" xmlns:wp="http://schemas.openxmlformats.org/drawingml/2006/wordprocessingDrawing" xmlns:w10="urn:schemas-microsoft-com:office:word" xmlns:w="http://schemas.openxmlformats.org/wordprocessingml/2006/main" xmlns:w14="http://schemas.microsoft.com/office/word/2010/wordml" xmlns:w15="http://schemas.microsoft.com/office/word/2012/wordml" xmlns:w16cex="http://schemas.microsoft.com/office/word/2018/wordml/cex" xmlns:w16cid="http://schemas.microsoft.com/office/word/2016/wordml/cid" xmlns:w16="http://schemas.microsoft.com/office/word/2018/wordml" xmlns:w16se="http://schemas.microsoft.com/office/word/2015/wordml/symex" xmlns:wpg="http://schemas.microsoft.com/office/word/2010/wordprocessingGroup" xmlns:wpi="http://schemas.microsoft.com/office/word/2010/wordprocessingInk" xmlns:wne="http://schemas.microsoft.com/office/word/2006/wordml" xmlns:wps="http://schemas.microsoft.com/office/word/2010/wordprocessingShape" mc:Ignorable="w14 w15 w16se w16cid w16 w16cex wp14">
+  <w:footnote w:type="separator" w:id="-1">
+    <w:p>
+      <w:pPr>
+        <w:spacing w:after="0" w:line="240" w:lineRule="auto"/>
+      </w:pPr>
+      <w:r>
+        <w:separator/>
+      </w:r>
+    </w:p>
+  </w:footnote>
+  <w:footnote w:type="continuationSeparator" w:id="0">
+    <w:p>
+      <w:pPr>
+        <w:spacing w:after="0" w:line="240" w:lineRule="auto"/>
+      </w:pPr>
+      <w:r>
+        <w:continuationSeparator/>
+      </w:r>
+    </w:p>
+  </w:footnote>
+</w:footnotes>
 </file>
 
 <file path=word/styles.xml><?xml version="1.0" encoding="utf-8"?>
@@ -3904,6 +4687,50 @@
     <w:semiHidden/>
     <w:unhideWhenUsed/>
   </w:style>
+  <w:style w:type="paragraph" w:styleId="Header">
+    <w:name w:val="header"/>
+    <w:basedOn w:val="Normal"/>
+    <w:link w:val="HeaderChar"/>
+    <w:uiPriority w:val="99"/>
+    <w:unhideWhenUsed/>
+    <w:rsid w:val="00755257"/>
+    <w:pPr>
+      <w:tabs>
+        <w:tab w:val="center" w:pos="4680"/>
+        <w:tab w:val="right" w:pos="9360"/>
+      </w:tabs>
+      <w:spacing w:after="0" w:line="240" w:lineRule="auto"/>
+    </w:pPr>
+  </w:style>
+  <w:style w:type="character" w:customStyle="1" w:styleId="HeaderChar">
+    <w:name w:val="Header Char"/>
+    <w:basedOn w:val="DefaultParagraphFont"/>
+    <w:link w:val="Header"/>
+    <w:uiPriority w:val="99"/>
+    <w:rsid w:val="00755257"/>
+  </w:style>
+  <w:style w:type="paragraph" w:styleId="Footer">
+    <w:name w:val="footer"/>
+    <w:basedOn w:val="Normal"/>
+    <w:link w:val="FooterChar"/>
+    <w:uiPriority w:val="99"/>
+    <w:unhideWhenUsed/>
+    <w:rsid w:val="00755257"/>
+    <w:pPr>
+      <w:tabs>
+        <w:tab w:val="center" w:pos="4680"/>
+        <w:tab w:val="right" w:pos="9360"/>
+      </w:tabs>
+      <w:spacing w:after="0" w:line="240" w:lineRule="auto"/>
+    </w:pPr>
+  </w:style>
+  <w:style w:type="character" w:customStyle="1" w:styleId="FooterChar">
+    <w:name w:val="Footer Char"/>
+    <w:basedOn w:val="DefaultParagraphFont"/>
+    <w:link w:val="Footer"/>
+    <w:uiPriority w:val="99"/>
+    <w:rsid w:val="00755257"/>
+  </w:style>
 </w:styles>
 </file>
 

</xml_diff>